<commit_message>
Added fortify and menu
Added fortify and menu
</commit_message>
<xml_diff>
--- a/sondage.docx
+++ b/sondage.docx
@@ -248,7 +248,7 @@
     </w:p>
     <w:p>
       <w:pPr>
-        <w:pStyle w:val="820"/>
+        <w:pStyle w:val="850"/>
         <w:numPr>
           <w:ilvl w:val="0"/>
           <w:numId w:val="1"/>
@@ -257,6 +257,7 @@
           <w:rFonts w:ascii="Times New Roman" w:hAnsi="Times New Roman" w:cs="Times New Roman"/>
           <w:sz w:val="24"/>
           <w:szCs w:val="24"/>
+          <w:highlight w:val="darkGray"/>
         </w:rPr>
       </w:pPr>
       <w:r>
@@ -264,7 +265,7 @@
           <w:rFonts w:ascii="Times New Roman" w:hAnsi="Times New Roman" w:cs="Times New Roman"/>
           <w:sz w:val="24"/>
           <w:szCs w:val="24"/>
-          <w:highlight w:val="none"/>
+          <w:highlight w:val="darkGray"/>
         </w:rPr>
         <w:t xml:space="preserve">SignUpForm : affichage du formulaire d’inscription</w:t>
       </w:r>
@@ -273,14 +274,18 @@
           <w:rFonts w:ascii="Times New Roman" w:hAnsi="Times New Roman" w:cs="Times New Roman"/>
           <w:sz w:val="24"/>
           <w:szCs w:val="24"/>
-          <w:highlight w:val="none"/>
+          <w:highlight w:val="darkGray"/>
         </w:rPr>
       </w:r>
-      <w:r/>
+      <w:r>
+        <w:rPr>
+          <w:highlight w:val="darkGray"/>
+        </w:rPr>
+      </w:r>
     </w:p>
     <w:p>
       <w:pPr>
-        <w:pStyle w:val="820"/>
+        <w:pStyle w:val="850"/>
         <w:numPr>
           <w:ilvl w:val="0"/>
           <w:numId w:val="1"/>
@@ -289,6 +294,7 @@
           <w:rFonts w:ascii="Times New Roman" w:hAnsi="Times New Roman" w:cs="Times New Roman"/>
           <w:sz w:val="24"/>
           <w:szCs w:val="24"/>
+          <w:highlight w:val="darkGray"/>
         </w:rPr>
       </w:pPr>
       <w:r>
@@ -296,7 +302,7 @@
           <w:rFonts w:ascii="Times New Roman" w:hAnsi="Times New Roman" w:cs="Times New Roman"/>
           <w:sz w:val="24"/>
           <w:szCs w:val="24"/>
-          <w:highlight w:val="none"/>
+          <w:highlight w:val="darkGray"/>
         </w:rPr>
         <w:t xml:space="preserve">SignUp : demande d’inscription</w:t>
       </w:r>
@@ -305,14 +311,18 @@
           <w:rFonts w:ascii="Times New Roman" w:hAnsi="Times New Roman" w:cs="Times New Roman"/>
           <w:sz w:val="24"/>
           <w:szCs w:val="24"/>
-          <w:highlight w:val="none"/>
+          <w:highlight w:val="darkGray"/>
         </w:rPr>
       </w:r>
-      <w:r/>
+      <w:r>
+        <w:rPr>
+          <w:highlight w:val="darkGray"/>
+        </w:rPr>
+      </w:r>
     </w:p>
     <w:p>
       <w:pPr>
-        <w:pStyle w:val="820"/>
+        <w:pStyle w:val="850"/>
         <w:numPr>
           <w:ilvl w:val="0"/>
           <w:numId w:val="1"/>
@@ -321,6 +331,7 @@
           <w:rFonts w:ascii="Times New Roman" w:hAnsi="Times New Roman" w:cs="Times New Roman"/>
           <w:sz w:val="24"/>
           <w:szCs w:val="24"/>
+          <w:highlight w:val="darkGray"/>
         </w:rPr>
       </w:pPr>
       <w:r>
@@ -328,7 +339,7 @@
           <w:rFonts w:ascii="Times New Roman" w:hAnsi="Times New Roman" w:cs="Times New Roman"/>
           <w:sz w:val="24"/>
           <w:szCs w:val="24"/>
-          <w:highlight w:val="none"/>
+          <w:highlight w:val="darkGray"/>
         </w:rPr>
         <w:t xml:space="preserve">Login : connexion du visiteur</w:t>
       </w:r>
@@ -337,14 +348,18 @@
           <w:rFonts w:ascii="Times New Roman" w:hAnsi="Times New Roman" w:cs="Times New Roman"/>
           <w:sz w:val="24"/>
           <w:szCs w:val="24"/>
-          <w:highlight w:val="none"/>
+          <w:highlight w:val="darkGray"/>
         </w:rPr>
       </w:r>
-      <w:r/>
+      <w:r>
+        <w:rPr>
+          <w:highlight w:val="darkGray"/>
+        </w:rPr>
+      </w:r>
     </w:p>
     <w:p>
       <w:pPr>
-        <w:pStyle w:val="820"/>
+        <w:pStyle w:val="850"/>
         <w:numPr>
           <w:ilvl w:val="0"/>
           <w:numId w:val="1"/>
@@ -353,6 +368,7 @@
           <w:rFonts w:ascii="Times New Roman" w:hAnsi="Times New Roman" w:cs="Times New Roman"/>
           <w:sz w:val="24"/>
           <w:szCs w:val="24"/>
+          <w:highlight w:val="darkGray"/>
         </w:rPr>
       </w:pPr>
       <w:r>
@@ -360,7 +376,7 @@
           <w:rFonts w:ascii="Times New Roman" w:hAnsi="Times New Roman" w:cs="Times New Roman"/>
           <w:sz w:val="24"/>
           <w:szCs w:val="24"/>
-          <w:highlight w:val="none"/>
+          <w:highlight w:val="darkGray"/>
         </w:rPr>
         <w:t xml:space="preserve">Logout : déconnexion du visiteur</w:t>
       </w:r>
@@ -369,14 +385,18 @@
           <w:rFonts w:ascii="Times New Roman" w:hAnsi="Times New Roman" w:cs="Times New Roman"/>
           <w:sz w:val="24"/>
           <w:szCs w:val="24"/>
-          <w:highlight w:val="none"/>
+          <w:highlight w:val="darkGray"/>
         </w:rPr>
       </w:r>
-      <w:r/>
+      <w:r>
+        <w:rPr>
+          <w:highlight w:val="darkGray"/>
+        </w:rPr>
+      </w:r>
     </w:p>
     <w:p>
       <w:pPr>
-        <w:pStyle w:val="820"/>
+        <w:pStyle w:val="850"/>
         <w:numPr>
           <w:ilvl w:val="0"/>
           <w:numId w:val="1"/>
@@ -385,6 +405,7 @@
           <w:rFonts w:ascii="Times New Roman" w:hAnsi="Times New Roman" w:cs="Times New Roman"/>
           <w:sz w:val="24"/>
           <w:szCs w:val="24"/>
+          <w:highlight w:val="darkGray"/>
         </w:rPr>
       </w:pPr>
       <w:r>
@@ -392,7 +413,7 @@
           <w:rFonts w:ascii="Times New Roman" w:hAnsi="Times New Roman" w:cs="Times New Roman"/>
           <w:sz w:val="24"/>
           <w:szCs w:val="24"/>
-          <w:highlight w:val="none"/>
+          <w:highlight w:val="darkGray"/>
         </w:rPr>
         <w:t xml:space="preserve">UpdateUserForm : affichage du formulaire de modification de profil</w:t>
       </w:r>
@@ -401,14 +422,18 @@
           <w:rFonts w:ascii="Times New Roman" w:hAnsi="Times New Roman" w:cs="Times New Roman"/>
           <w:sz w:val="24"/>
           <w:szCs w:val="24"/>
-          <w:highlight w:val="none"/>
+          <w:highlight w:val="darkGray"/>
         </w:rPr>
       </w:r>
-      <w:r/>
+      <w:r>
+        <w:rPr>
+          <w:highlight w:val="darkGray"/>
+        </w:rPr>
+      </w:r>
     </w:p>
     <w:p>
       <w:pPr>
-        <w:pStyle w:val="820"/>
+        <w:pStyle w:val="850"/>
         <w:numPr>
           <w:ilvl w:val="0"/>
           <w:numId w:val="1"/>
@@ -417,6 +442,7 @@
           <w:rFonts w:ascii="Times New Roman" w:hAnsi="Times New Roman" w:cs="Times New Roman"/>
           <w:sz w:val="24"/>
           <w:szCs w:val="24"/>
+          <w:highlight w:val="darkGray"/>
         </w:rPr>
       </w:pPr>
       <w:r>
@@ -424,7 +450,7 @@
           <w:rFonts w:ascii="Times New Roman" w:hAnsi="Times New Roman" w:cs="Times New Roman"/>
           <w:sz w:val="24"/>
           <w:szCs w:val="24"/>
-          <w:highlight w:val="none"/>
+          <w:highlight w:val="darkGray"/>
         </w:rPr>
         <w:t xml:space="preserve">UpdateUser : modification du profil</w:t>
       </w:r>
@@ -433,14 +459,18 @@
           <w:rFonts w:ascii="Times New Roman" w:hAnsi="Times New Roman" w:cs="Times New Roman"/>
           <w:sz w:val="24"/>
           <w:szCs w:val="24"/>
-          <w:highlight w:val="none"/>
+          <w:highlight w:val="darkGray"/>
         </w:rPr>
       </w:r>
-      <w:r/>
+      <w:r>
+        <w:rPr>
+          <w:highlight w:val="darkGray"/>
+        </w:rPr>
+      </w:r>
     </w:p>
     <w:p>
       <w:pPr>
-        <w:pStyle w:val="820"/>
+        <w:pStyle w:val="850"/>
         <w:numPr>
           <w:ilvl w:val="0"/>
           <w:numId w:val="1"/>
@@ -472,7 +502,7 @@
     </w:p>
     <w:p>
       <w:pPr>
-        <w:pStyle w:val="820"/>
+        <w:pStyle w:val="850"/>
         <w:numPr>
           <w:ilvl w:val="0"/>
           <w:numId w:val="1"/>
@@ -505,7 +535,7 @@
     </w:p>
     <w:p>
       <w:pPr>
-        <w:pStyle w:val="820"/>
+        <w:pStyle w:val="850"/>
         <w:numPr>
           <w:ilvl w:val="0"/>
           <w:numId w:val="1"/>
@@ -546,7 +576,7 @@
     </w:p>
     <w:p>
       <w:pPr>
-        <w:pStyle w:val="820"/>
+        <w:pStyle w:val="850"/>
         <w:numPr>
           <w:ilvl w:val="0"/>
           <w:numId w:val="1"/>
@@ -584,7 +614,7 @@
     </w:p>
     <w:p>
       <w:pPr>
-        <w:pStyle w:val="820"/>
+        <w:pStyle w:val="850"/>
         <w:numPr>
           <w:ilvl w:val="0"/>
           <w:numId w:val="1"/>
@@ -654,7 +684,7 @@
     </w:p>
     <w:p>
       <w:pPr>
-        <w:pStyle w:val="820"/>
+        <w:pStyle w:val="850"/>
         <w:numPr>
           <w:ilvl w:val="0"/>
           <w:numId w:val="3"/>
@@ -698,7 +728,7 @@
     </w:p>
     <w:p>
       <w:pPr>
-        <w:pStyle w:val="820"/>
+        <w:pStyle w:val="850"/>
         <w:numPr>
           <w:ilvl w:val="0"/>
           <w:numId w:val="3"/>
@@ -730,7 +760,7 @@
     </w:p>
     <w:p>
       <w:pPr>
-        <w:pStyle w:val="820"/>
+        <w:pStyle w:val="850"/>
         <w:numPr>
           <w:ilvl w:val="0"/>
           <w:numId w:val="3"/>
@@ -762,7 +792,7 @@
     </w:p>
     <w:p>
       <w:pPr>
-        <w:pStyle w:val="820"/>
+        <w:pStyle w:val="850"/>
         <w:numPr>
           <w:ilvl w:val="0"/>
           <w:numId w:val="3"/>
@@ -794,7 +824,7 @@
     </w:p>
     <w:p>
       <w:pPr>
-        <w:pStyle w:val="820"/>
+        <w:pStyle w:val="850"/>
         <w:numPr>
           <w:ilvl w:val="0"/>
           <w:numId w:val="3"/>
@@ -826,7 +856,7 @@
     </w:p>
     <w:p>
       <w:pPr>
-        <w:pStyle w:val="820"/>
+        <w:pStyle w:val="850"/>
         <w:numPr>
           <w:ilvl w:val="0"/>
           <w:numId w:val="3"/>
@@ -932,7 +962,7 @@
     </w:p>
     <w:p>
       <w:pPr>
-        <w:pStyle w:val="820"/>
+        <w:pStyle w:val="850"/>
         <w:numPr>
           <w:ilvl w:val="0"/>
           <w:numId w:val="2"/>
@@ -973,7 +1003,7 @@
     </w:p>
     <w:p>
       <w:pPr>
-        <w:pStyle w:val="820"/>
+        <w:pStyle w:val="850"/>
         <w:numPr>
           <w:ilvl w:val="0"/>
           <w:numId w:val="2"/>
@@ -1055,6 +1085,7 @@
           <w:highlight w:val="none"/>
         </w:rPr>
       </w:r>
+      <w:r/>
     </w:p>
     <w:p>
       <w:pPr>
@@ -1219,7 +1250,7 @@
 <w:hdr xmlns:wpc="http://schemas.microsoft.com/office/word/2010/wordprocessingCanvas" xmlns:mc="http://schemas.openxmlformats.org/markup-compatibility/2006" xmlns:o="urn:schemas-microsoft-com:office:office" xmlns:r="http://schemas.openxmlformats.org/officeDocument/2006/relationships" xmlns:m="http://schemas.openxmlformats.org/officeDocument/2006/math" xmlns:v="urn:schemas-microsoft-com:vml" xmlns:wp14="http://schemas.microsoft.com/office/word/2010/wordprocessingDrawing" xmlns:wp="http://schemas.openxmlformats.org/drawingml/2006/wordprocessingDrawing" xmlns:w10="urn:schemas-microsoft-com:office:word" xmlns:w="http://schemas.openxmlformats.org/wordprocessingml/2006/main" xmlns:w14="http://schemas.microsoft.com/office/word/2010/wordml" xmlns:w15="http://schemas.microsoft.com/office/word/2012/wordml" xmlns:wpg="http://schemas.microsoft.com/office/word/2010/wordprocessingGroup" xmlns:wpi="http://schemas.microsoft.com/office/word/2010/wordprocessingInk" xmlns:wne="http://schemas.microsoft.com/office/word/2006/wordml" xmlns:a="http://schemas.openxmlformats.org/drawingml/2006/main" xmlns:wps="http://schemas.microsoft.com/office/word/2010/wordprocessingShape" mc:Ignorable="w14 w15 wp14">
   <w:p>
     <w:pPr>
-      <w:pStyle w:val="666"/>
+      <w:pStyle w:val="696"/>
     </w:pPr>
     <w:r>
       <w:rPr>
@@ -1245,7 +1276,7 @@
   </w:p>
   <w:p>
     <w:pPr>
-      <w:pStyle w:val="666"/>
+      <w:pStyle w:val="696"/>
     </w:pPr>
     <w:r>
       <w:rPr>
@@ -1280,7 +1311,7 @@
   </w:p>
   <w:p>
     <w:pPr>
-      <w:pStyle w:val="666"/>
+      <w:pStyle w:val="696"/>
       <w:rPr>
         <w:rFonts w:ascii="Times New Roman" w:hAnsi="Times New Roman" w:cs="Times New Roman"/>
         <w:highlight w:val="none"/>
@@ -1302,21 +1333,14 @@
     <w:r>
       <w:rPr>
         <w:rFonts w:ascii="Times New Roman" w:hAnsi="Times New Roman" w:cs="Times New Roman"/>
+        <w:highlight w:val="none"/>
       </w:rPr>
     </w:r>
     <w:r/>
-    <w:r/>
-    <w:r/>
-    <w:r>
-      <w:rPr>
-        <w:rFonts w:ascii="Times New Roman" w:hAnsi="Times New Roman" w:cs="Times New Roman"/>
-        <w:highlight w:val="none"/>
-      </w:rPr>
-    </w:r>
   </w:p>
   <w:p>
     <w:pPr>
-      <w:pStyle w:val="666"/>
+      <w:pStyle w:val="696"/>
     </w:pPr>
     <w:r/>
     <w:r/>
@@ -1881,11 +1905,11 @@
     <w:lsdException w:name="Bibliography" w:uiPriority="37"/>
     <w:lsdException w:name="TOC Heading" w:uiPriority="39" w:qFormat="1"/>
   </w:latentStyles>
-  <w:style w:type="paragraph" w:styleId="640">
+  <w:style w:type="paragraph" w:styleId="670">
     <w:name w:val="Heading 1"/>
-    <w:basedOn w:val="816"/>
-    <w:next w:val="816"/>
-    <w:link w:val="641"/>
+    <w:basedOn w:val="846"/>
+    <w:next w:val="846"/>
+    <w:link w:val="671"/>
     <w:uiPriority w:val="9"/>
     <w:qFormat/>
     <w:pPr>
@@ -1900,9 +1924,9 @@
       <w:szCs w:val="40"/>
     </w:rPr>
   </w:style>
-  <w:style w:type="character" w:styleId="641">
+  <w:style w:type="character" w:styleId="671">
     <w:name w:val="Heading 1 Char"/>
-    <w:link w:val="640"/>
+    <w:link w:val="670"/>
     <w:uiPriority w:val="9"/>
     <w:rPr>
       <w:rFonts w:ascii="Arial" w:hAnsi="Arial" w:eastAsia="Arial" w:cs="Arial"/>
@@ -1910,11 +1934,11 @@
       <w:szCs w:val="40"/>
     </w:rPr>
   </w:style>
-  <w:style w:type="paragraph" w:styleId="642">
+  <w:style w:type="paragraph" w:styleId="672">
     <w:name w:val="Heading 2"/>
-    <w:basedOn w:val="816"/>
-    <w:next w:val="816"/>
-    <w:link w:val="643"/>
+    <w:basedOn w:val="846"/>
+    <w:next w:val="846"/>
+    <w:link w:val="673"/>
     <w:uiPriority w:val="9"/>
     <w:unhideWhenUsed/>
     <w:qFormat/>
@@ -1929,20 +1953,20 @@
       <w:sz w:val="34"/>
     </w:rPr>
   </w:style>
-  <w:style w:type="character" w:styleId="643">
+  <w:style w:type="character" w:styleId="673">
     <w:name w:val="Heading 2 Char"/>
-    <w:link w:val="642"/>
+    <w:link w:val="672"/>
     <w:uiPriority w:val="9"/>
     <w:rPr>
       <w:rFonts w:ascii="Arial" w:hAnsi="Arial" w:eastAsia="Arial" w:cs="Arial"/>
       <w:sz w:val="34"/>
     </w:rPr>
   </w:style>
-  <w:style w:type="paragraph" w:styleId="644">
+  <w:style w:type="paragraph" w:styleId="674">
     <w:name w:val="Heading 3"/>
-    <w:basedOn w:val="816"/>
-    <w:next w:val="816"/>
-    <w:link w:val="645"/>
+    <w:basedOn w:val="846"/>
+    <w:next w:val="846"/>
+    <w:link w:val="675"/>
     <w:uiPriority w:val="9"/>
     <w:unhideWhenUsed/>
     <w:qFormat/>
@@ -1958,9 +1982,9 @@
       <w:szCs w:val="30"/>
     </w:rPr>
   </w:style>
-  <w:style w:type="character" w:styleId="645">
+  <w:style w:type="character" w:styleId="675">
     <w:name w:val="Heading 3 Char"/>
-    <w:link w:val="644"/>
+    <w:link w:val="674"/>
     <w:uiPriority w:val="9"/>
     <w:rPr>
       <w:rFonts w:ascii="Arial" w:hAnsi="Arial" w:eastAsia="Arial" w:cs="Arial"/>
@@ -1968,11 +1992,11 @@
       <w:szCs w:val="30"/>
     </w:rPr>
   </w:style>
-  <w:style w:type="paragraph" w:styleId="646">
+  <w:style w:type="paragraph" w:styleId="676">
     <w:name w:val="Heading 4"/>
-    <w:basedOn w:val="816"/>
-    <w:next w:val="816"/>
-    <w:link w:val="647"/>
+    <w:basedOn w:val="846"/>
+    <w:next w:val="846"/>
+    <w:link w:val="677"/>
     <w:uiPriority w:val="9"/>
     <w:unhideWhenUsed/>
     <w:qFormat/>
@@ -1990,9 +2014,9 @@
       <w:szCs w:val="26"/>
     </w:rPr>
   </w:style>
-  <w:style w:type="character" w:styleId="647">
+  <w:style w:type="character" w:styleId="677">
     <w:name w:val="Heading 4 Char"/>
-    <w:link w:val="646"/>
+    <w:link w:val="676"/>
     <w:uiPriority w:val="9"/>
     <w:rPr>
       <w:rFonts w:ascii="Arial" w:hAnsi="Arial" w:eastAsia="Arial" w:cs="Arial"/>
@@ -2002,11 +2026,11 @@
       <w:szCs w:val="26"/>
     </w:rPr>
   </w:style>
-  <w:style w:type="paragraph" w:styleId="648">
+  <w:style w:type="paragraph" w:styleId="678">
     <w:name w:val="Heading 5"/>
-    <w:basedOn w:val="816"/>
-    <w:next w:val="816"/>
-    <w:link w:val="649"/>
+    <w:basedOn w:val="846"/>
+    <w:next w:val="846"/>
+    <w:link w:val="679"/>
     <w:uiPriority w:val="9"/>
     <w:unhideWhenUsed/>
     <w:qFormat/>
@@ -2024,9 +2048,9 @@
       <w:szCs w:val="24"/>
     </w:rPr>
   </w:style>
-  <w:style w:type="character" w:styleId="649">
+  <w:style w:type="character" w:styleId="679">
     <w:name w:val="Heading 5 Char"/>
-    <w:link w:val="648"/>
+    <w:link w:val="678"/>
     <w:uiPriority w:val="9"/>
     <w:rPr>
       <w:rFonts w:ascii="Arial" w:hAnsi="Arial" w:eastAsia="Arial" w:cs="Arial"/>
@@ -2036,11 +2060,11 @@
       <w:szCs w:val="24"/>
     </w:rPr>
   </w:style>
-  <w:style w:type="paragraph" w:styleId="650">
+  <w:style w:type="paragraph" w:styleId="680">
     <w:name w:val="Heading 6"/>
-    <w:basedOn w:val="816"/>
-    <w:next w:val="816"/>
-    <w:link w:val="651"/>
+    <w:basedOn w:val="846"/>
+    <w:next w:val="846"/>
+    <w:link w:val="681"/>
     <w:uiPriority w:val="9"/>
     <w:unhideWhenUsed/>
     <w:qFormat/>
@@ -2058,9 +2082,9 @@
       <w:szCs w:val="22"/>
     </w:rPr>
   </w:style>
-  <w:style w:type="character" w:styleId="651">
+  <w:style w:type="character" w:styleId="681">
     <w:name w:val="Heading 6 Char"/>
-    <w:link w:val="650"/>
+    <w:link w:val="680"/>
     <w:uiPriority w:val="9"/>
     <w:rPr>
       <w:rFonts w:ascii="Arial" w:hAnsi="Arial" w:eastAsia="Arial" w:cs="Arial"/>
@@ -2070,11 +2094,11 @@
       <w:szCs w:val="22"/>
     </w:rPr>
   </w:style>
-  <w:style w:type="paragraph" w:styleId="652">
+  <w:style w:type="paragraph" w:styleId="682">
     <w:name w:val="Heading 7"/>
-    <w:basedOn w:val="816"/>
-    <w:next w:val="816"/>
-    <w:link w:val="653"/>
+    <w:basedOn w:val="846"/>
+    <w:next w:val="846"/>
+    <w:link w:val="683"/>
     <w:uiPriority w:val="9"/>
     <w:unhideWhenUsed/>
     <w:qFormat/>
@@ -2094,9 +2118,9 @@
       <w:szCs w:val="22"/>
     </w:rPr>
   </w:style>
-  <w:style w:type="character" w:styleId="653">
+  <w:style w:type="character" w:styleId="683">
     <w:name w:val="Heading 7 Char"/>
-    <w:link w:val="652"/>
+    <w:link w:val="682"/>
     <w:uiPriority w:val="9"/>
     <w:rPr>
       <w:rFonts w:ascii="Arial" w:hAnsi="Arial" w:eastAsia="Arial" w:cs="Arial"/>
@@ -2108,11 +2132,11 @@
       <w:szCs w:val="22"/>
     </w:rPr>
   </w:style>
-  <w:style w:type="paragraph" w:styleId="654">
+  <w:style w:type="paragraph" w:styleId="684">
     <w:name w:val="Heading 8"/>
-    <w:basedOn w:val="816"/>
-    <w:next w:val="816"/>
-    <w:link w:val="655"/>
+    <w:basedOn w:val="846"/>
+    <w:next w:val="846"/>
+    <w:link w:val="685"/>
     <w:uiPriority w:val="9"/>
     <w:unhideWhenUsed/>
     <w:qFormat/>
@@ -2130,9 +2154,9 @@
       <w:szCs w:val="22"/>
     </w:rPr>
   </w:style>
-  <w:style w:type="character" w:styleId="655">
+  <w:style w:type="character" w:styleId="685">
     <w:name w:val="Heading 8 Char"/>
-    <w:link w:val="654"/>
+    <w:link w:val="684"/>
     <w:uiPriority w:val="9"/>
     <w:rPr>
       <w:rFonts w:ascii="Arial" w:hAnsi="Arial" w:eastAsia="Arial" w:cs="Arial"/>
@@ -2142,11 +2166,11 @@
       <w:szCs w:val="22"/>
     </w:rPr>
   </w:style>
-  <w:style w:type="paragraph" w:styleId="656">
+  <w:style w:type="paragraph" w:styleId="686">
     <w:name w:val="Heading 9"/>
-    <w:basedOn w:val="816"/>
-    <w:next w:val="816"/>
-    <w:link w:val="657"/>
+    <w:basedOn w:val="846"/>
+    <w:next w:val="846"/>
+    <w:link w:val="687"/>
     <w:uiPriority w:val="9"/>
     <w:unhideWhenUsed/>
     <w:qFormat/>
@@ -2164,9 +2188,9 @@
       <w:szCs w:val="21"/>
     </w:rPr>
   </w:style>
-  <w:style w:type="character" w:styleId="657">
+  <w:style w:type="character" w:styleId="687">
     <w:name w:val="Heading 9 Char"/>
-    <w:link w:val="656"/>
+    <w:link w:val="686"/>
     <w:uiPriority w:val="9"/>
     <w:rPr>
       <w:rFonts w:ascii="Arial" w:hAnsi="Arial" w:eastAsia="Arial" w:cs="Arial"/>
@@ -2176,11 +2200,11 @@
       <w:szCs w:val="21"/>
     </w:rPr>
   </w:style>
-  <w:style w:type="paragraph" w:styleId="658">
+  <w:style w:type="paragraph" w:styleId="688">
     <w:name w:val="Title"/>
-    <w:basedOn w:val="816"/>
-    <w:next w:val="816"/>
-    <w:link w:val="659"/>
+    <w:basedOn w:val="846"/>
+    <w:next w:val="846"/>
+    <w:link w:val="689"/>
     <w:uiPriority w:val="10"/>
     <w:qFormat/>
     <w:pPr>
@@ -2192,20 +2216,20 @@
       <w:szCs w:val="48"/>
     </w:rPr>
   </w:style>
-  <w:style w:type="character" w:styleId="659">
+  <w:style w:type="character" w:styleId="689">
     <w:name w:val="Title Char"/>
-    <w:link w:val="658"/>
+    <w:link w:val="688"/>
     <w:uiPriority w:val="10"/>
     <w:rPr>
       <w:sz w:val="48"/>
       <w:szCs w:val="48"/>
     </w:rPr>
   </w:style>
-  <w:style w:type="paragraph" w:styleId="660">
+  <w:style w:type="paragraph" w:styleId="690">
     <w:name w:val="Subtitle"/>
-    <w:basedOn w:val="816"/>
-    <w:next w:val="816"/>
-    <w:link w:val="661"/>
+    <w:basedOn w:val="846"/>
+    <w:next w:val="846"/>
+    <w:link w:val="691"/>
     <w:uiPriority w:val="11"/>
     <w:qFormat/>
     <w:pPr>
@@ -2216,20 +2240,20 @@
       <w:szCs w:val="24"/>
     </w:rPr>
   </w:style>
-  <w:style w:type="character" w:styleId="661">
+  <w:style w:type="character" w:styleId="691">
     <w:name w:val="Subtitle Char"/>
-    <w:link w:val="660"/>
+    <w:link w:val="690"/>
     <w:uiPriority w:val="11"/>
     <w:rPr>
       <w:sz w:val="24"/>
       <w:szCs w:val="24"/>
     </w:rPr>
   </w:style>
-  <w:style w:type="paragraph" w:styleId="662">
+  <w:style w:type="paragraph" w:styleId="692">
     <w:name w:val="Quote"/>
-    <w:basedOn w:val="816"/>
-    <w:next w:val="816"/>
-    <w:link w:val="663"/>
+    <w:basedOn w:val="846"/>
+    <w:next w:val="846"/>
+    <w:link w:val="693"/>
     <w:uiPriority w:val="29"/>
     <w:qFormat/>
     <w:pPr>
@@ -2239,19 +2263,19 @@
       <w:i/>
     </w:rPr>
   </w:style>
-  <w:style w:type="character" w:styleId="663">
+  <w:style w:type="character" w:styleId="693">
     <w:name w:val="Quote Char"/>
-    <w:link w:val="662"/>
+    <w:link w:val="692"/>
     <w:uiPriority w:val="29"/>
     <w:rPr>
       <w:i/>
     </w:rPr>
   </w:style>
-  <w:style w:type="paragraph" w:styleId="664">
+  <w:style w:type="paragraph" w:styleId="694">
     <w:name w:val="Intense Quote"/>
-    <w:basedOn w:val="816"/>
-    <w:next w:val="816"/>
-    <w:link w:val="665"/>
+    <w:basedOn w:val="846"/>
+    <w:next w:val="846"/>
+    <w:link w:val="695"/>
     <w:uiPriority w:val="30"/>
     <w:qFormat/>
     <w:pPr>
@@ -2269,18 +2293,18 @@
       <w:i/>
     </w:rPr>
   </w:style>
-  <w:style w:type="character" w:styleId="665">
+  <w:style w:type="character" w:styleId="695">
     <w:name w:val="Intense Quote Char"/>
-    <w:link w:val="664"/>
+    <w:link w:val="694"/>
     <w:uiPriority w:val="30"/>
     <w:rPr>
       <w:i/>
     </w:rPr>
   </w:style>
-  <w:style w:type="paragraph" w:styleId="666">
+  <w:style w:type="paragraph" w:styleId="696">
     <w:name w:val="Header"/>
-    <w:basedOn w:val="816"/>
-    <w:link w:val="667"/>
+    <w:basedOn w:val="846"/>
+    <w:link w:val="697"/>
     <w:uiPriority w:val="99"/>
     <w:unhideWhenUsed/>
     <w:pPr>
@@ -2291,15 +2315,15 @@
       </w:tabs>
     </w:pPr>
   </w:style>
-  <w:style w:type="character" w:styleId="667">
+  <w:style w:type="character" w:styleId="697">
     <w:name w:val="Header Char"/>
-    <w:link w:val="666"/>
+    <w:link w:val="696"/>
     <w:uiPriority w:val="99"/>
   </w:style>
-  <w:style w:type="paragraph" w:styleId="668">
+  <w:style w:type="paragraph" w:styleId="698">
     <w:name w:val="Footer"/>
-    <w:basedOn w:val="816"/>
-    <w:link w:val="671"/>
+    <w:basedOn w:val="846"/>
+    <w:link w:val="701"/>
     <w:uiPriority w:val="99"/>
     <w:unhideWhenUsed/>
     <w:pPr>
@@ -2310,15 +2334,15 @@
       </w:tabs>
     </w:pPr>
   </w:style>
-  <w:style w:type="character" w:styleId="669">
+  <w:style w:type="character" w:styleId="699">
     <w:name w:val="Footer Char"/>
-    <w:link w:val="668"/>
+    <w:link w:val="698"/>
     <w:uiPriority w:val="99"/>
   </w:style>
-  <w:style w:type="paragraph" w:styleId="670">
+  <w:style w:type="paragraph" w:styleId="700">
     <w:name w:val="Caption"/>
-    <w:basedOn w:val="816"/>
-    <w:next w:val="816"/>
+    <w:basedOn w:val="846"/>
+    <w:next w:val="846"/>
     <w:uiPriority w:val="35"/>
     <w:semiHidden/>
     <w:unhideWhenUsed/>
@@ -2334,15 +2358,15 @@
       <w:szCs w:val="18"/>
     </w:rPr>
   </w:style>
-  <w:style w:type="character" w:styleId="671">
+  <w:style w:type="character" w:styleId="701">
     <w:name w:val="Caption Char"/>
-    <w:basedOn w:val="670"/>
-    <w:link w:val="668"/>
+    <w:basedOn w:val="700"/>
+    <w:link w:val="698"/>
     <w:uiPriority w:val="99"/>
   </w:style>
-  <w:style w:type="table" w:styleId="672">
+  <w:style w:type="table" w:styleId="702">
     <w:name w:val="Table Grid"/>
-    <w:basedOn w:val="817"/>
+    <w:basedOn w:val="847"/>
     <w:uiPriority w:val="59"/>
     <w:pPr>
       <w:spacing w:after="0" w:line="240" w:lineRule="auto"/>
@@ -2365,9 +2389,9 @@
       </w:tblCellMar>
     </w:tblPr>
   </w:style>
-  <w:style w:type="table" w:styleId="673">
+  <w:style w:type="table" w:styleId="703">
     <w:name w:val="Table Grid Light"/>
-    <w:basedOn w:val="817"/>
+    <w:basedOn w:val="847"/>
     <w:uiPriority w:val="59"/>
     <w:pPr>
       <w:spacing w:after="0" w:line="240" w:lineRule="auto"/>
@@ -2390,9 +2414,9 @@
       </w:tblCellMar>
     </w:tblPr>
   </w:style>
-  <w:style w:type="table" w:styleId="674">
+  <w:style w:type="table" w:styleId="704">
     <w:name w:val="Plain Table 1"/>
-    <w:basedOn w:val="817"/>
+    <w:basedOn w:val="847"/>
     <w:uiPriority w:val="59"/>
     <w:pPr>
       <w:spacing w:after="0" w:line="240" w:lineRule="auto"/>
@@ -2457,9 +2481,9 @@
       </w:rPr>
     </w:tblStylePr>
   </w:style>
-  <w:style w:type="table" w:styleId="675">
+  <w:style w:type="table" w:styleId="705">
     <w:name w:val="Plain Table 2"/>
-    <w:basedOn w:val="817"/>
+    <w:basedOn w:val="847"/>
     <w:uiPriority w:val="59"/>
     <w:pPr>
       <w:spacing w:after="0" w:line="240" w:lineRule="auto"/>
@@ -2542,9 +2566,9 @@
       </w:rPr>
     </w:tblStylePr>
   </w:style>
-  <w:style w:type="table" w:styleId="676">
+  <w:style w:type="table" w:styleId="706">
     <w:name w:val="Plain Table 3"/>
-    <w:basedOn w:val="817"/>
+    <w:basedOn w:val="847"/>
     <w:uiPriority w:val="99"/>
     <w:pPr>
       <w:spacing w:after="0" w:line="240" w:lineRule="auto"/>
@@ -2619,9 +2643,9 @@
       </w:rPr>
     </w:tblStylePr>
   </w:style>
-  <w:style w:type="table" w:styleId="677">
+  <w:style w:type="table" w:styleId="707">
     <w:name w:val="Plain Table 4"/>
-    <w:basedOn w:val="817"/>
+    <w:basedOn w:val="847"/>
     <w:uiPriority w:val="99"/>
     <w:pPr>
       <w:spacing w:after="0" w:line="240" w:lineRule="auto"/>
@@ -2676,9 +2700,9 @@
       </w:rPr>
     </w:tblStylePr>
   </w:style>
-  <w:style w:type="table" w:styleId="678">
+  <w:style w:type="table" w:styleId="708">
     <w:name w:val="Plain Table 5"/>
-    <w:basedOn w:val="817"/>
+    <w:basedOn w:val="847"/>
     <w:uiPriority w:val="99"/>
     <w:pPr>
       <w:spacing w:after="0" w:line="240" w:lineRule="auto"/>
@@ -2764,9 +2788,9 @@
       </w:tcPr>
     </w:tblStylePr>
   </w:style>
-  <w:style w:type="table" w:styleId="679">
+  <w:style w:type="table" w:styleId="709">
     <w:name w:val="Grid Table 1 Light"/>
-    <w:basedOn w:val="817"/>
+    <w:basedOn w:val="847"/>
     <w:uiPriority w:val="99"/>
     <w:pPr>
       <w:spacing w:after="0" w:line="240" w:lineRule="auto"/>
@@ -2829,9 +2853,9 @@
       </w:rPr>
     </w:tblStylePr>
   </w:style>
-  <w:style w:type="table" w:styleId="680">
+  <w:style w:type="table" w:styleId="710">
     <w:name w:val="Grid Table 1 Light - Accent 1"/>
-    <w:basedOn w:val="817"/>
+    <w:basedOn w:val="847"/>
     <w:uiPriority w:val="99"/>
     <w:pPr>
       <w:spacing w:after="0" w:line="240" w:lineRule="auto"/>
@@ -2894,9 +2918,9 @@
       </w:rPr>
     </w:tblStylePr>
   </w:style>
-  <w:style w:type="table" w:styleId="681">
+  <w:style w:type="table" w:styleId="711">
     <w:name w:val="Grid Table 1 Light - Accent 2"/>
-    <w:basedOn w:val="817"/>
+    <w:basedOn w:val="847"/>
     <w:uiPriority w:val="99"/>
     <w:pPr>
       <w:spacing w:after="0" w:line="240" w:lineRule="auto"/>
@@ -2959,9 +2983,9 @@
       </w:rPr>
     </w:tblStylePr>
   </w:style>
-  <w:style w:type="table" w:styleId="682">
+  <w:style w:type="table" w:styleId="712">
     <w:name w:val="Grid Table 1 Light - Accent 3"/>
-    <w:basedOn w:val="817"/>
+    <w:basedOn w:val="847"/>
     <w:uiPriority w:val="99"/>
     <w:pPr>
       <w:spacing w:after="0" w:line="240" w:lineRule="auto"/>
@@ -3024,9 +3048,9 @@
       </w:rPr>
     </w:tblStylePr>
   </w:style>
-  <w:style w:type="table" w:styleId="683">
+  <w:style w:type="table" w:styleId="713">
     <w:name w:val="Grid Table 1 Light - Accent 4"/>
-    <w:basedOn w:val="817"/>
+    <w:basedOn w:val="847"/>
     <w:uiPriority w:val="99"/>
     <w:pPr>
       <w:spacing w:after="0" w:line="240" w:lineRule="auto"/>
@@ -3089,9 +3113,9 @@
       </w:rPr>
     </w:tblStylePr>
   </w:style>
-  <w:style w:type="table" w:styleId="684">
+  <w:style w:type="table" w:styleId="714">
     <w:name w:val="Grid Table 1 Light - Accent 5"/>
-    <w:basedOn w:val="817"/>
+    <w:basedOn w:val="847"/>
     <w:uiPriority w:val="99"/>
     <w:pPr>
       <w:spacing w:after="0" w:line="240" w:lineRule="auto"/>
@@ -3154,9 +3178,9 @@
       </w:rPr>
     </w:tblStylePr>
   </w:style>
-  <w:style w:type="table" w:styleId="685">
+  <w:style w:type="table" w:styleId="715">
     <w:name w:val="Grid Table 1 Light - Accent 6"/>
-    <w:basedOn w:val="817"/>
+    <w:basedOn w:val="847"/>
     <w:uiPriority w:val="99"/>
     <w:pPr>
       <w:spacing w:after="0" w:line="240" w:lineRule="auto"/>
@@ -3219,9 +3243,9 @@
       </w:rPr>
     </w:tblStylePr>
   </w:style>
-  <w:style w:type="table" w:styleId="686">
+  <w:style w:type="table" w:styleId="716">
     <w:name w:val="Grid Table 2"/>
-    <w:basedOn w:val="817"/>
+    <w:basedOn w:val="847"/>
     <w:uiPriority w:val="99"/>
     <w:pPr>
       <w:spacing w:after="0" w:line="240" w:lineRule="auto"/>
@@ -3299,9 +3323,9 @@
       </w:tcPr>
     </w:tblStylePr>
   </w:style>
-  <w:style w:type="table" w:styleId="687">
+  <w:style w:type="table" w:styleId="717">
     <w:name w:val="Grid Table 2 - Accent 1"/>
-    <w:basedOn w:val="817"/>
+    <w:basedOn w:val="847"/>
     <w:uiPriority w:val="99"/>
     <w:pPr>
       <w:spacing w:after="0" w:line="240" w:lineRule="auto"/>
@@ -3379,9 +3403,9 @@
       </w:tcPr>
     </w:tblStylePr>
   </w:style>
-  <w:style w:type="table" w:styleId="688">
+  <w:style w:type="table" w:styleId="718">
     <w:name w:val="Grid Table 2 - Accent 2"/>
-    <w:basedOn w:val="817"/>
+    <w:basedOn w:val="847"/>
     <w:uiPriority w:val="99"/>
     <w:pPr>
       <w:spacing w:after="0" w:line="240" w:lineRule="auto"/>
@@ -3459,9 +3483,9 @@
       </w:tcPr>
     </w:tblStylePr>
   </w:style>
-  <w:style w:type="table" w:styleId="689">
+  <w:style w:type="table" w:styleId="719">
     <w:name w:val="Grid Table 2 - Accent 3"/>
-    <w:basedOn w:val="817"/>
+    <w:basedOn w:val="847"/>
     <w:uiPriority w:val="99"/>
     <w:pPr>
       <w:spacing w:after="0" w:line="240" w:lineRule="auto"/>
@@ -3539,9 +3563,9 @@
       </w:tcPr>
     </w:tblStylePr>
   </w:style>
-  <w:style w:type="table" w:styleId="690">
+  <w:style w:type="table" w:styleId="720">
     <w:name w:val="Grid Table 2 - Accent 4"/>
-    <w:basedOn w:val="817"/>
+    <w:basedOn w:val="847"/>
     <w:uiPriority w:val="99"/>
     <w:pPr>
       <w:spacing w:after="0" w:line="240" w:lineRule="auto"/>
@@ -3619,9 +3643,9 @@
       </w:tcPr>
     </w:tblStylePr>
   </w:style>
-  <w:style w:type="table" w:styleId="691">
+  <w:style w:type="table" w:styleId="721">
     <w:name w:val="Grid Table 2 - Accent 5"/>
-    <w:basedOn w:val="817"/>
+    <w:basedOn w:val="847"/>
     <w:uiPriority w:val="99"/>
     <w:pPr>
       <w:spacing w:after="0" w:line="240" w:lineRule="auto"/>
@@ -3699,9 +3723,9 @@
       </w:tcPr>
     </w:tblStylePr>
   </w:style>
-  <w:style w:type="table" w:styleId="692">
+  <w:style w:type="table" w:styleId="722">
     <w:name w:val="Grid Table 2 - Accent 6"/>
-    <w:basedOn w:val="817"/>
+    <w:basedOn w:val="847"/>
     <w:uiPriority w:val="99"/>
     <w:pPr>
       <w:spacing w:after="0" w:line="240" w:lineRule="auto"/>
@@ -3779,9 +3803,9 @@
       </w:tcPr>
     </w:tblStylePr>
   </w:style>
-  <w:style w:type="table" w:styleId="693">
+  <w:style w:type="table" w:styleId="723">
     <w:name w:val="Grid Table 3"/>
-    <w:basedOn w:val="817"/>
+    <w:basedOn w:val="847"/>
     <w:uiPriority w:val="99"/>
     <w:pPr>
       <w:spacing w:after="0" w:line="240" w:lineRule="auto"/>
@@ -3880,9 +3904,9 @@
       </w:tcPr>
     </w:tblStylePr>
   </w:style>
-  <w:style w:type="table" w:styleId="694">
+  <w:style w:type="table" w:styleId="724">
     <w:name w:val="Grid Table 3 - Accent 1"/>
-    <w:basedOn w:val="817"/>
+    <w:basedOn w:val="847"/>
     <w:uiPriority w:val="99"/>
     <w:pPr>
       <w:spacing w:after="0" w:line="240" w:lineRule="auto"/>
@@ -3981,9 +4005,9 @@
       </w:tcPr>
     </w:tblStylePr>
   </w:style>
-  <w:style w:type="table" w:styleId="695">
+  <w:style w:type="table" w:styleId="725">
     <w:name w:val="Grid Table 3 - Accent 2"/>
-    <w:basedOn w:val="817"/>
+    <w:basedOn w:val="847"/>
     <w:uiPriority w:val="99"/>
     <w:pPr>
       <w:spacing w:after="0" w:line="240" w:lineRule="auto"/>
@@ -4082,9 +4106,9 @@
       </w:tcPr>
     </w:tblStylePr>
   </w:style>
-  <w:style w:type="table" w:styleId="696">
+  <w:style w:type="table" w:styleId="726">
     <w:name w:val="Grid Table 3 - Accent 3"/>
-    <w:basedOn w:val="817"/>
+    <w:basedOn w:val="847"/>
     <w:uiPriority w:val="99"/>
     <w:pPr>
       <w:spacing w:after="0" w:line="240" w:lineRule="auto"/>
@@ -4183,9 +4207,9 @@
       </w:tcPr>
     </w:tblStylePr>
   </w:style>
-  <w:style w:type="table" w:styleId="697">
+  <w:style w:type="table" w:styleId="727">
     <w:name w:val="Grid Table 3 - Accent 4"/>
-    <w:basedOn w:val="817"/>
+    <w:basedOn w:val="847"/>
     <w:uiPriority w:val="99"/>
     <w:pPr>
       <w:spacing w:after="0" w:line="240" w:lineRule="auto"/>
@@ -4284,9 +4308,9 @@
       </w:tcPr>
     </w:tblStylePr>
   </w:style>
-  <w:style w:type="table" w:styleId="698">
+  <w:style w:type="table" w:styleId="728">
     <w:name w:val="Grid Table 3 - Accent 5"/>
-    <w:basedOn w:val="817"/>
+    <w:basedOn w:val="847"/>
     <w:uiPriority w:val="99"/>
     <w:pPr>
       <w:spacing w:after="0" w:line="240" w:lineRule="auto"/>
@@ -4385,9 +4409,9 @@
       </w:tcPr>
     </w:tblStylePr>
   </w:style>
-  <w:style w:type="table" w:styleId="699">
+  <w:style w:type="table" w:styleId="729">
     <w:name w:val="Grid Table 3 - Accent 6"/>
-    <w:basedOn w:val="817"/>
+    <w:basedOn w:val="847"/>
     <w:uiPriority w:val="99"/>
     <w:pPr>
       <w:spacing w:after="0" w:line="240" w:lineRule="auto"/>
@@ -4486,9 +4510,9 @@
       </w:tcPr>
     </w:tblStylePr>
   </w:style>
-  <w:style w:type="table" w:styleId="700">
+  <w:style w:type="table" w:styleId="730">
     <w:name w:val="Grid Table 4"/>
-    <w:basedOn w:val="817"/>
+    <w:basedOn w:val="847"/>
     <w:uiPriority w:val="59"/>
     <w:pPr>
       <w:spacing w:after="0" w:line="240" w:lineRule="auto"/>
@@ -4567,9 +4591,9 @@
       </w:tcPr>
     </w:tblStylePr>
   </w:style>
-  <w:style w:type="table" w:styleId="701">
+  <w:style w:type="table" w:styleId="731">
     <w:name w:val="Grid Table 4 - Accent 1"/>
-    <w:basedOn w:val="817"/>
+    <w:basedOn w:val="847"/>
     <w:uiPriority w:val="59"/>
     <w:pPr>
       <w:spacing w:after="0" w:line="240" w:lineRule="auto"/>
@@ -4648,9 +4672,9 @@
       </w:tcPr>
     </w:tblStylePr>
   </w:style>
-  <w:style w:type="table" w:styleId="702">
+  <w:style w:type="table" w:styleId="732">
     <w:name w:val="Grid Table 4 - Accent 2"/>
-    <w:basedOn w:val="817"/>
+    <w:basedOn w:val="847"/>
     <w:uiPriority w:val="59"/>
     <w:pPr>
       <w:spacing w:after="0" w:line="240" w:lineRule="auto"/>
@@ -4729,9 +4753,9 @@
       </w:tcPr>
     </w:tblStylePr>
   </w:style>
-  <w:style w:type="table" w:styleId="703">
+  <w:style w:type="table" w:styleId="733">
     <w:name w:val="Grid Table 4 - Accent 3"/>
-    <w:basedOn w:val="817"/>
+    <w:basedOn w:val="847"/>
     <w:uiPriority w:val="59"/>
     <w:pPr>
       <w:spacing w:after="0" w:line="240" w:lineRule="auto"/>
@@ -4810,9 +4834,9 @@
       </w:tcPr>
     </w:tblStylePr>
   </w:style>
-  <w:style w:type="table" w:styleId="704">
+  <w:style w:type="table" w:styleId="734">
     <w:name w:val="Grid Table 4 - Accent 4"/>
-    <w:basedOn w:val="817"/>
+    <w:basedOn w:val="847"/>
     <w:uiPriority w:val="59"/>
     <w:pPr>
       <w:spacing w:after="0" w:line="240" w:lineRule="auto"/>
@@ -4891,9 +4915,9 @@
       </w:tcPr>
     </w:tblStylePr>
   </w:style>
-  <w:style w:type="table" w:styleId="705">
+  <w:style w:type="table" w:styleId="735">
     <w:name w:val="Grid Table 4 - Accent 5"/>
-    <w:basedOn w:val="817"/>
+    <w:basedOn w:val="847"/>
     <w:uiPriority w:val="59"/>
     <w:pPr>
       <w:spacing w:after="0" w:line="240" w:lineRule="auto"/>
@@ -4972,9 +4996,9 @@
       </w:tcPr>
     </w:tblStylePr>
   </w:style>
-  <w:style w:type="table" w:styleId="706">
+  <w:style w:type="table" w:styleId="736">
     <w:name w:val="Grid Table 4 - Accent 6"/>
-    <w:basedOn w:val="817"/>
+    <w:basedOn w:val="847"/>
     <w:uiPriority w:val="59"/>
     <w:pPr>
       <w:spacing w:after="0" w:line="240" w:lineRule="auto"/>
@@ -5053,9 +5077,9 @@
       </w:tcPr>
     </w:tblStylePr>
   </w:style>
-  <w:style w:type="table" w:styleId="707">
+  <w:style w:type="table" w:styleId="737">
     <w:name w:val="Grid Table 5 Dark"/>
-    <w:basedOn w:val="817"/>
+    <w:basedOn w:val="847"/>
     <w:uiPriority w:val="99"/>
     <w:pPr>
       <w:spacing w:after="0" w:line="240" w:lineRule="auto"/>
@@ -5132,9 +5156,9 @@
       </w:tcPr>
     </w:tblStylePr>
   </w:style>
-  <w:style w:type="table" w:styleId="708">
+  <w:style w:type="table" w:styleId="738">
     <w:name w:val="Grid Table 5 Dark- Accent 1"/>
-    <w:basedOn w:val="817"/>
+    <w:basedOn w:val="847"/>
     <w:uiPriority w:val="99"/>
     <w:pPr>
       <w:spacing w:after="0" w:line="240" w:lineRule="auto"/>
@@ -5211,9 +5235,9 @@
       </w:tcPr>
     </w:tblStylePr>
   </w:style>
-  <w:style w:type="table" w:styleId="709">
+  <w:style w:type="table" w:styleId="739">
     <w:name w:val="Grid Table 5 Dark - Accent 2"/>
-    <w:basedOn w:val="817"/>
+    <w:basedOn w:val="847"/>
     <w:uiPriority w:val="99"/>
     <w:pPr>
       <w:spacing w:after="0" w:line="240" w:lineRule="auto"/>
@@ -5290,9 +5314,9 @@
       </w:tcPr>
     </w:tblStylePr>
   </w:style>
-  <w:style w:type="table" w:styleId="710">
+  <w:style w:type="table" w:styleId="740">
     <w:name w:val="Grid Table 5 Dark - Accent 3"/>
-    <w:basedOn w:val="817"/>
+    <w:basedOn w:val="847"/>
     <w:uiPriority w:val="99"/>
     <w:pPr>
       <w:spacing w:after="0" w:line="240" w:lineRule="auto"/>
@@ -5369,9 +5393,9 @@
       </w:tcPr>
     </w:tblStylePr>
   </w:style>
-  <w:style w:type="table" w:styleId="711">
+  <w:style w:type="table" w:styleId="741">
     <w:name w:val="Grid Table 5 Dark- Accent 4"/>
-    <w:basedOn w:val="817"/>
+    <w:basedOn w:val="847"/>
     <w:uiPriority w:val="99"/>
     <w:pPr>
       <w:spacing w:after="0" w:line="240" w:lineRule="auto"/>
@@ -5448,9 +5472,9 @@
       </w:tcPr>
     </w:tblStylePr>
   </w:style>
-  <w:style w:type="table" w:styleId="712">
+  <w:style w:type="table" w:styleId="742">
     <w:name w:val="Grid Table 5 Dark - Accent 5"/>
-    <w:basedOn w:val="817"/>
+    <w:basedOn w:val="847"/>
     <w:uiPriority w:val="99"/>
     <w:pPr>
       <w:spacing w:after="0" w:line="240" w:lineRule="auto"/>
@@ -5527,9 +5551,9 @@
       </w:tcPr>
     </w:tblStylePr>
   </w:style>
-  <w:style w:type="table" w:styleId="713">
+  <w:style w:type="table" w:styleId="743">
     <w:name w:val="Grid Table 5 Dark - Accent 6"/>
-    <w:basedOn w:val="817"/>
+    <w:basedOn w:val="847"/>
     <w:uiPriority w:val="99"/>
     <w:pPr>
       <w:spacing w:after="0" w:line="240" w:lineRule="auto"/>
@@ -5606,9 +5630,9 @@
       </w:tcPr>
     </w:tblStylePr>
   </w:style>
-  <w:style w:type="table" w:styleId="714">
+  <w:style w:type="table" w:styleId="744">
     <w:name w:val="Grid Table 6 Colorful"/>
-    <w:basedOn w:val="817"/>
+    <w:basedOn w:val="847"/>
     <w:uiPriority w:val="99"/>
     <w:pPr>
       <w:spacing w:after="0" w:line="240" w:lineRule="auto"/>
@@ -5685,9 +5709,9 @@
       </w:rPr>
     </w:tblStylePr>
   </w:style>
-  <w:style w:type="table" w:styleId="715">
+  <w:style w:type="table" w:styleId="745">
     <w:name w:val="Grid Table 6 Colorful - Accent 1"/>
-    <w:basedOn w:val="817"/>
+    <w:basedOn w:val="847"/>
     <w:uiPriority w:val="99"/>
     <w:pPr>
       <w:spacing w:after="0" w:line="240" w:lineRule="auto"/>
@@ -5764,9 +5788,9 @@
       </w:rPr>
     </w:tblStylePr>
   </w:style>
-  <w:style w:type="table" w:styleId="716">
+  <w:style w:type="table" w:styleId="746">
     <w:name w:val="Grid Table 6 Colorful - Accent 2"/>
-    <w:basedOn w:val="817"/>
+    <w:basedOn w:val="847"/>
     <w:uiPriority w:val="99"/>
     <w:pPr>
       <w:spacing w:after="0" w:line="240" w:lineRule="auto"/>
@@ -5843,9 +5867,9 @@
       </w:rPr>
     </w:tblStylePr>
   </w:style>
-  <w:style w:type="table" w:styleId="717">
+  <w:style w:type="table" w:styleId="747">
     <w:name w:val="Grid Table 6 Colorful - Accent 3"/>
-    <w:basedOn w:val="817"/>
+    <w:basedOn w:val="847"/>
     <w:uiPriority w:val="99"/>
     <w:pPr>
       <w:spacing w:after="0" w:line="240" w:lineRule="auto"/>
@@ -5922,9 +5946,9 @@
       </w:rPr>
     </w:tblStylePr>
   </w:style>
-  <w:style w:type="table" w:styleId="718">
+  <w:style w:type="table" w:styleId="748">
     <w:name w:val="Grid Table 6 Colorful - Accent 4"/>
-    <w:basedOn w:val="817"/>
+    <w:basedOn w:val="847"/>
     <w:uiPriority w:val="99"/>
     <w:pPr>
       <w:spacing w:after="0" w:line="240" w:lineRule="auto"/>
@@ -6001,9 +6025,9 @@
       </w:rPr>
     </w:tblStylePr>
   </w:style>
-  <w:style w:type="table" w:styleId="719">
+  <w:style w:type="table" w:styleId="749">
     <w:name w:val="Grid Table 6 Colorful - Accent 5"/>
-    <w:basedOn w:val="817"/>
+    <w:basedOn w:val="847"/>
     <w:uiPriority w:val="99"/>
     <w:pPr>
       <w:spacing w:after="0" w:line="240" w:lineRule="auto"/>
@@ -6080,9 +6104,9 @@
       </w:rPr>
     </w:tblStylePr>
   </w:style>
-  <w:style w:type="table" w:styleId="720">
+  <w:style w:type="table" w:styleId="750">
     <w:name w:val="Grid Table 6 Colorful - Accent 6"/>
-    <w:basedOn w:val="817"/>
+    <w:basedOn w:val="847"/>
     <w:uiPriority w:val="99"/>
     <w:pPr>
       <w:spacing w:after="0" w:line="240" w:lineRule="auto"/>
@@ -6159,9 +6183,9 @@
       </w:rPr>
     </w:tblStylePr>
   </w:style>
-  <w:style w:type="table" w:styleId="721">
+  <w:style w:type="table" w:styleId="751">
     <w:name w:val="Grid Table 7 Colorful"/>
-    <w:basedOn w:val="817"/>
+    <w:basedOn w:val="847"/>
     <w:uiPriority w:val="99"/>
     <w:pPr>
       <w:spacing w:after="0" w:line="240" w:lineRule="auto"/>
@@ -6271,9 +6295,9 @@
       </w:tcPr>
     </w:tblStylePr>
   </w:style>
-  <w:style w:type="table" w:styleId="722">
+  <w:style w:type="table" w:styleId="752">
     <w:name w:val="Grid Table 7 Colorful - Accent 1"/>
-    <w:basedOn w:val="817"/>
+    <w:basedOn w:val="847"/>
     <w:uiPriority w:val="99"/>
     <w:pPr>
       <w:spacing w:after="0" w:line="240" w:lineRule="auto"/>
@@ -6383,9 +6407,9 @@
       </w:tcPr>
     </w:tblStylePr>
   </w:style>
-  <w:style w:type="table" w:styleId="723">
+  <w:style w:type="table" w:styleId="753">
     <w:name w:val="Grid Table 7 Colorful - Accent 2"/>
-    <w:basedOn w:val="817"/>
+    <w:basedOn w:val="847"/>
     <w:uiPriority w:val="99"/>
     <w:pPr>
       <w:spacing w:after="0" w:line="240" w:lineRule="auto"/>
@@ -6495,9 +6519,9 @@
       </w:tcPr>
     </w:tblStylePr>
   </w:style>
-  <w:style w:type="table" w:styleId="724">
+  <w:style w:type="table" w:styleId="754">
     <w:name w:val="Grid Table 7 Colorful - Accent 3"/>
-    <w:basedOn w:val="817"/>
+    <w:basedOn w:val="847"/>
     <w:uiPriority w:val="99"/>
     <w:pPr>
       <w:spacing w:after="0" w:line="240" w:lineRule="auto"/>
@@ -6607,9 +6631,9 @@
       </w:tcPr>
     </w:tblStylePr>
   </w:style>
-  <w:style w:type="table" w:styleId="725">
+  <w:style w:type="table" w:styleId="755">
     <w:name w:val="Grid Table 7 Colorful - Accent 4"/>
-    <w:basedOn w:val="817"/>
+    <w:basedOn w:val="847"/>
     <w:uiPriority w:val="99"/>
     <w:pPr>
       <w:spacing w:after="0" w:line="240" w:lineRule="auto"/>
@@ -6719,9 +6743,9 @@
       </w:tcPr>
     </w:tblStylePr>
   </w:style>
-  <w:style w:type="table" w:styleId="726">
+  <w:style w:type="table" w:styleId="756">
     <w:name w:val="Grid Table 7 Colorful - Accent 5"/>
-    <w:basedOn w:val="817"/>
+    <w:basedOn w:val="847"/>
     <w:uiPriority w:val="99"/>
     <w:pPr>
       <w:spacing w:after="0" w:line="240" w:lineRule="auto"/>
@@ -6831,9 +6855,9 @@
       </w:tcPr>
     </w:tblStylePr>
   </w:style>
-  <w:style w:type="table" w:styleId="727">
+  <w:style w:type="table" w:styleId="757">
     <w:name w:val="Grid Table 7 Colorful - Accent 6"/>
-    <w:basedOn w:val="817"/>
+    <w:basedOn w:val="847"/>
     <w:uiPriority w:val="99"/>
     <w:pPr>
       <w:spacing w:after="0" w:line="240" w:lineRule="auto"/>
@@ -6943,9 +6967,9 @@
       </w:tcPr>
     </w:tblStylePr>
   </w:style>
-  <w:style w:type="table" w:styleId="728">
+  <w:style w:type="table" w:styleId="758">
     <w:name w:val="List Table 1 Light"/>
-    <w:basedOn w:val="817"/>
+    <w:basedOn w:val="847"/>
     <w:uiPriority w:val="99"/>
     <w:pPr>
       <w:spacing w:after="0" w:line="240" w:lineRule="auto"/>
@@ -7006,9 +7030,9 @@
       </w:tcPr>
     </w:tblStylePr>
   </w:style>
-  <w:style w:type="table" w:styleId="729">
+  <w:style w:type="table" w:styleId="759">
     <w:name w:val="List Table 1 Light - Accent 1"/>
-    <w:basedOn w:val="817"/>
+    <w:basedOn w:val="847"/>
     <w:uiPriority w:val="99"/>
     <w:pPr>
       <w:spacing w:after="0" w:line="240" w:lineRule="auto"/>
@@ -7069,9 +7093,9 @@
       </w:tcPr>
     </w:tblStylePr>
   </w:style>
-  <w:style w:type="table" w:styleId="730">
+  <w:style w:type="table" w:styleId="760">
     <w:name w:val="List Table 1 Light - Accent 2"/>
-    <w:basedOn w:val="817"/>
+    <w:basedOn w:val="847"/>
     <w:uiPriority w:val="99"/>
     <w:pPr>
       <w:spacing w:after="0" w:line="240" w:lineRule="auto"/>
@@ -7132,9 +7156,9 @@
       </w:tcPr>
     </w:tblStylePr>
   </w:style>
-  <w:style w:type="table" w:styleId="731">
+  <w:style w:type="table" w:styleId="761">
     <w:name w:val="List Table 1 Light - Accent 3"/>
-    <w:basedOn w:val="817"/>
+    <w:basedOn w:val="847"/>
     <w:uiPriority w:val="99"/>
     <w:pPr>
       <w:spacing w:after="0" w:line="240" w:lineRule="auto"/>
@@ -7195,9 +7219,9 @@
       </w:tcPr>
     </w:tblStylePr>
   </w:style>
-  <w:style w:type="table" w:styleId="732">
+  <w:style w:type="table" w:styleId="762">
     <w:name w:val="List Table 1 Light - Accent 4"/>
-    <w:basedOn w:val="817"/>
+    <w:basedOn w:val="847"/>
     <w:uiPriority w:val="99"/>
     <w:pPr>
       <w:spacing w:after="0" w:line="240" w:lineRule="auto"/>
@@ -7258,9 +7282,9 @@
       </w:tcPr>
     </w:tblStylePr>
   </w:style>
-  <w:style w:type="table" w:styleId="733">
+  <w:style w:type="table" w:styleId="763">
     <w:name w:val="List Table 1 Light - Accent 5"/>
-    <w:basedOn w:val="817"/>
+    <w:basedOn w:val="847"/>
     <w:uiPriority w:val="99"/>
     <w:pPr>
       <w:spacing w:after="0" w:line="240" w:lineRule="auto"/>
@@ -7321,9 +7345,9 @@
       </w:tcPr>
     </w:tblStylePr>
   </w:style>
-  <w:style w:type="table" w:styleId="734">
+  <w:style w:type="table" w:styleId="764">
     <w:name w:val="List Table 1 Light - Accent 6"/>
-    <w:basedOn w:val="817"/>
+    <w:basedOn w:val="847"/>
     <w:uiPriority w:val="99"/>
     <w:pPr>
       <w:spacing w:after="0" w:line="240" w:lineRule="auto"/>
@@ -7384,9 +7408,9 @@
       </w:tcPr>
     </w:tblStylePr>
   </w:style>
-  <w:style w:type="table" w:styleId="735">
+  <w:style w:type="table" w:styleId="765">
     <w:name w:val="List Table 2"/>
-    <w:basedOn w:val="817"/>
+    <w:basedOn w:val="847"/>
     <w:uiPriority w:val="99"/>
     <w:pPr>
       <w:spacing w:after="0" w:line="240" w:lineRule="auto"/>
@@ -7470,9 +7494,9 @@
       </w:tcPr>
     </w:tblStylePr>
   </w:style>
-  <w:style w:type="table" w:styleId="736">
+  <w:style w:type="table" w:styleId="766">
     <w:name w:val="List Table 2 - Accent 1"/>
-    <w:basedOn w:val="817"/>
+    <w:basedOn w:val="847"/>
     <w:uiPriority w:val="99"/>
     <w:pPr>
       <w:spacing w:after="0" w:line="240" w:lineRule="auto"/>
@@ -7556,9 +7580,9 @@
       </w:tcPr>
     </w:tblStylePr>
   </w:style>
-  <w:style w:type="table" w:styleId="737">
+  <w:style w:type="table" w:styleId="767">
     <w:name w:val="List Table 2 - Accent 2"/>
-    <w:basedOn w:val="817"/>
+    <w:basedOn w:val="847"/>
     <w:uiPriority w:val="99"/>
     <w:pPr>
       <w:spacing w:after="0" w:line="240" w:lineRule="auto"/>
@@ -7642,9 +7666,9 @@
       </w:tcPr>
     </w:tblStylePr>
   </w:style>
-  <w:style w:type="table" w:styleId="738">
+  <w:style w:type="table" w:styleId="768">
     <w:name w:val="List Table 2 - Accent 3"/>
-    <w:basedOn w:val="817"/>
+    <w:basedOn w:val="847"/>
     <w:uiPriority w:val="99"/>
     <w:pPr>
       <w:spacing w:after="0" w:line="240" w:lineRule="auto"/>
@@ -7728,9 +7752,9 @@
       </w:tcPr>
     </w:tblStylePr>
   </w:style>
-  <w:style w:type="table" w:styleId="739">
+  <w:style w:type="table" w:styleId="769">
     <w:name w:val="List Table 2 - Accent 4"/>
-    <w:basedOn w:val="817"/>
+    <w:basedOn w:val="847"/>
     <w:uiPriority w:val="99"/>
     <w:pPr>
       <w:spacing w:after="0" w:line="240" w:lineRule="auto"/>
@@ -7814,9 +7838,9 @@
       </w:tcPr>
     </w:tblStylePr>
   </w:style>
-  <w:style w:type="table" w:styleId="740">
+  <w:style w:type="table" w:styleId="770">
     <w:name w:val="List Table 2 - Accent 5"/>
-    <w:basedOn w:val="817"/>
+    <w:basedOn w:val="847"/>
     <w:uiPriority w:val="99"/>
     <w:pPr>
       <w:spacing w:after="0" w:line="240" w:lineRule="auto"/>
@@ -7900,9 +7924,9 @@
       </w:tcPr>
     </w:tblStylePr>
   </w:style>
-  <w:style w:type="table" w:styleId="741">
+  <w:style w:type="table" w:styleId="771">
     <w:name w:val="List Table 2 - Accent 6"/>
-    <w:basedOn w:val="817"/>
+    <w:basedOn w:val="847"/>
     <w:uiPriority w:val="99"/>
     <w:pPr>
       <w:spacing w:after="0" w:line="240" w:lineRule="auto"/>
@@ -7986,9 +8010,9 @@
       </w:tcPr>
     </w:tblStylePr>
   </w:style>
-  <w:style w:type="table" w:styleId="742">
+  <w:style w:type="table" w:styleId="772">
     <w:name w:val="List Table 3"/>
-    <w:basedOn w:val="817"/>
+    <w:basedOn w:val="847"/>
     <w:uiPriority w:val="99"/>
     <w:pPr>
       <w:spacing w:after="0" w:line="240" w:lineRule="auto"/>
@@ -8060,9 +8084,9 @@
       </w:rPr>
     </w:tblStylePr>
   </w:style>
-  <w:style w:type="table" w:styleId="743">
+  <w:style w:type="table" w:styleId="773">
     <w:name w:val="List Table 3 - Accent 1"/>
-    <w:basedOn w:val="817"/>
+    <w:basedOn w:val="847"/>
     <w:uiPriority w:val="99"/>
     <w:pPr>
       <w:spacing w:after="0" w:line="240" w:lineRule="auto"/>
@@ -8134,9 +8158,9 @@
       </w:rPr>
     </w:tblStylePr>
   </w:style>
-  <w:style w:type="table" w:styleId="744">
+  <w:style w:type="table" w:styleId="774">
     <w:name w:val="List Table 3 - Accent 2"/>
-    <w:basedOn w:val="817"/>
+    <w:basedOn w:val="847"/>
     <w:uiPriority w:val="99"/>
     <w:pPr>
       <w:spacing w:after="0" w:line="240" w:lineRule="auto"/>
@@ -8208,9 +8232,9 @@
       </w:rPr>
     </w:tblStylePr>
   </w:style>
-  <w:style w:type="table" w:styleId="745">
+  <w:style w:type="table" w:styleId="775">
     <w:name w:val="List Table 3 - Accent 3"/>
-    <w:basedOn w:val="817"/>
+    <w:basedOn w:val="847"/>
     <w:uiPriority w:val="99"/>
     <w:pPr>
       <w:spacing w:after="0" w:line="240" w:lineRule="auto"/>
@@ -8282,9 +8306,9 @@
       </w:rPr>
     </w:tblStylePr>
   </w:style>
-  <w:style w:type="table" w:styleId="746">
+  <w:style w:type="table" w:styleId="776">
     <w:name w:val="List Table 3 - Accent 4"/>
-    <w:basedOn w:val="817"/>
+    <w:basedOn w:val="847"/>
     <w:uiPriority w:val="99"/>
     <w:pPr>
       <w:spacing w:after="0" w:line="240" w:lineRule="auto"/>
@@ -8356,9 +8380,9 @@
       </w:rPr>
     </w:tblStylePr>
   </w:style>
-  <w:style w:type="table" w:styleId="747">
+  <w:style w:type="table" w:styleId="777">
     <w:name w:val="List Table 3 - Accent 5"/>
-    <w:basedOn w:val="817"/>
+    <w:basedOn w:val="847"/>
     <w:uiPriority w:val="99"/>
     <w:pPr>
       <w:spacing w:after="0" w:line="240" w:lineRule="auto"/>
@@ -8430,9 +8454,9 @@
       </w:rPr>
     </w:tblStylePr>
   </w:style>
-  <w:style w:type="table" w:styleId="748">
+  <w:style w:type="table" w:styleId="778">
     <w:name w:val="List Table 3 - Accent 6"/>
-    <w:basedOn w:val="817"/>
+    <w:basedOn w:val="847"/>
     <w:uiPriority w:val="99"/>
     <w:pPr>
       <w:spacing w:after="0" w:line="240" w:lineRule="auto"/>
@@ -8504,9 +8528,9 @@
       </w:rPr>
     </w:tblStylePr>
   </w:style>
-  <w:style w:type="table" w:styleId="749">
+  <w:style w:type="table" w:styleId="779">
     <w:name w:val="List Table 4"/>
-    <w:basedOn w:val="817"/>
+    <w:basedOn w:val="847"/>
     <w:uiPriority w:val="99"/>
     <w:pPr>
       <w:spacing w:after="0" w:line="240" w:lineRule="auto"/>
@@ -8573,9 +8597,9 @@
       </w:rPr>
     </w:tblStylePr>
   </w:style>
-  <w:style w:type="table" w:styleId="750">
+  <w:style w:type="table" w:styleId="780">
     <w:name w:val="List Table 4 - Accent 1"/>
-    <w:basedOn w:val="817"/>
+    <w:basedOn w:val="847"/>
     <w:uiPriority w:val="99"/>
     <w:pPr>
       <w:spacing w:after="0" w:line="240" w:lineRule="auto"/>
@@ -8642,9 +8666,9 @@
       </w:rPr>
     </w:tblStylePr>
   </w:style>
-  <w:style w:type="table" w:styleId="751">
+  <w:style w:type="table" w:styleId="781">
     <w:name w:val="List Table 4 - Accent 2"/>
-    <w:basedOn w:val="817"/>
+    <w:basedOn w:val="847"/>
     <w:uiPriority w:val="99"/>
     <w:pPr>
       <w:spacing w:after="0" w:line="240" w:lineRule="auto"/>
@@ -8711,9 +8735,9 @@
       </w:rPr>
     </w:tblStylePr>
   </w:style>
-  <w:style w:type="table" w:styleId="752">
+  <w:style w:type="table" w:styleId="782">
     <w:name w:val="List Table 4 - Accent 3"/>
-    <w:basedOn w:val="817"/>
+    <w:basedOn w:val="847"/>
     <w:uiPriority w:val="99"/>
     <w:pPr>
       <w:spacing w:after="0" w:line="240" w:lineRule="auto"/>
@@ -8780,9 +8804,9 @@
       </w:rPr>
     </w:tblStylePr>
   </w:style>
-  <w:style w:type="table" w:styleId="753">
+  <w:style w:type="table" w:styleId="783">
     <w:name w:val="List Table 4 - Accent 4"/>
-    <w:basedOn w:val="817"/>
+    <w:basedOn w:val="847"/>
     <w:uiPriority w:val="99"/>
     <w:pPr>
       <w:spacing w:after="0" w:line="240" w:lineRule="auto"/>
@@ -8849,9 +8873,9 @@
       </w:rPr>
     </w:tblStylePr>
   </w:style>
-  <w:style w:type="table" w:styleId="754">
+  <w:style w:type="table" w:styleId="784">
     <w:name w:val="List Table 4 - Accent 5"/>
-    <w:basedOn w:val="817"/>
+    <w:basedOn w:val="847"/>
     <w:uiPriority w:val="99"/>
     <w:pPr>
       <w:spacing w:after="0" w:line="240" w:lineRule="auto"/>
@@ -8918,9 +8942,9 @@
       </w:rPr>
     </w:tblStylePr>
   </w:style>
-  <w:style w:type="table" w:styleId="755">
+  <w:style w:type="table" w:styleId="785">
     <w:name w:val="List Table 4 - Accent 6"/>
-    <w:basedOn w:val="817"/>
+    <w:basedOn w:val="847"/>
     <w:uiPriority w:val="99"/>
     <w:pPr>
       <w:spacing w:after="0" w:line="240" w:lineRule="auto"/>
@@ -8987,9 +9011,9 @@
       </w:rPr>
     </w:tblStylePr>
   </w:style>
-  <w:style w:type="table" w:styleId="756">
+  <w:style w:type="table" w:styleId="786">
     <w:name w:val="List Table 5 Dark"/>
-    <w:basedOn w:val="817"/>
+    <w:basedOn w:val="847"/>
     <w:uiPriority w:val="99"/>
     <w:pPr>
       <w:spacing w:after="0" w:line="240" w:lineRule="auto"/>
@@ -9094,9 +9118,9 @@
       </w:rPr>
     </w:tblStylePr>
   </w:style>
-  <w:style w:type="table" w:styleId="757">
+  <w:style w:type="table" w:styleId="787">
     <w:name w:val="List Table 5 Dark - Accent 1"/>
-    <w:basedOn w:val="817"/>
+    <w:basedOn w:val="847"/>
     <w:uiPriority w:val="99"/>
     <w:pPr>
       <w:spacing w:after="0" w:line="240" w:lineRule="auto"/>
@@ -9201,9 +9225,9 @@
       </w:rPr>
     </w:tblStylePr>
   </w:style>
-  <w:style w:type="table" w:styleId="758">
+  <w:style w:type="table" w:styleId="788">
     <w:name w:val="List Table 5 Dark - Accent 2"/>
-    <w:basedOn w:val="817"/>
+    <w:basedOn w:val="847"/>
     <w:uiPriority w:val="99"/>
     <w:pPr>
       <w:spacing w:after="0" w:line="240" w:lineRule="auto"/>
@@ -9308,9 +9332,9 @@
       </w:rPr>
     </w:tblStylePr>
   </w:style>
-  <w:style w:type="table" w:styleId="759">
+  <w:style w:type="table" w:styleId="789">
     <w:name w:val="List Table 5 Dark - Accent 3"/>
-    <w:basedOn w:val="817"/>
+    <w:basedOn w:val="847"/>
     <w:uiPriority w:val="99"/>
     <w:pPr>
       <w:spacing w:after="0" w:line="240" w:lineRule="auto"/>
@@ -9415,9 +9439,9 @@
       </w:rPr>
     </w:tblStylePr>
   </w:style>
-  <w:style w:type="table" w:styleId="760">
+  <w:style w:type="table" w:styleId="790">
     <w:name w:val="List Table 5 Dark - Accent 4"/>
-    <w:basedOn w:val="817"/>
+    <w:basedOn w:val="847"/>
     <w:uiPriority w:val="99"/>
     <w:pPr>
       <w:spacing w:after="0" w:line="240" w:lineRule="auto"/>
@@ -9522,9 +9546,9 @@
       </w:rPr>
     </w:tblStylePr>
   </w:style>
-  <w:style w:type="table" w:styleId="761">
+  <w:style w:type="table" w:styleId="791">
     <w:name w:val="List Table 5 Dark - Accent 5"/>
-    <w:basedOn w:val="817"/>
+    <w:basedOn w:val="847"/>
     <w:uiPriority w:val="99"/>
     <w:pPr>
       <w:spacing w:after="0" w:line="240" w:lineRule="auto"/>
@@ -9629,9 +9653,9 @@
       </w:rPr>
     </w:tblStylePr>
   </w:style>
-  <w:style w:type="table" w:styleId="762">
+  <w:style w:type="table" w:styleId="792">
     <w:name w:val="List Table 5 Dark - Accent 6"/>
-    <w:basedOn w:val="817"/>
+    <w:basedOn w:val="847"/>
     <w:uiPriority w:val="99"/>
     <w:pPr>
       <w:spacing w:after="0" w:line="240" w:lineRule="auto"/>
@@ -9736,9 +9760,9 @@
       </w:rPr>
     </w:tblStylePr>
   </w:style>
-  <w:style w:type="table" w:styleId="763">
+  <w:style w:type="table" w:styleId="793">
     <w:name w:val="List Table 6 Colorful"/>
-    <w:basedOn w:val="817"/>
+    <w:basedOn w:val="847"/>
     <w:uiPriority w:val="99"/>
     <w:pPr>
       <w:spacing w:after="0" w:line="240" w:lineRule="auto"/>
@@ -9809,9 +9833,9 @@
       </w:tcPr>
     </w:tblStylePr>
   </w:style>
-  <w:style w:type="table" w:styleId="764">
+  <w:style w:type="table" w:styleId="794">
     <w:name w:val="List Table 6 Colorful - Accent 1"/>
-    <w:basedOn w:val="817"/>
+    <w:basedOn w:val="847"/>
     <w:uiPriority w:val="99"/>
     <w:pPr>
       <w:spacing w:after="0" w:line="240" w:lineRule="auto"/>
@@ -9882,9 +9906,9 @@
       </w:tcPr>
     </w:tblStylePr>
   </w:style>
-  <w:style w:type="table" w:styleId="765">
+  <w:style w:type="table" w:styleId="795">
     <w:name w:val="List Table 6 Colorful - Accent 2"/>
-    <w:basedOn w:val="817"/>
+    <w:basedOn w:val="847"/>
     <w:uiPriority w:val="99"/>
     <w:pPr>
       <w:spacing w:after="0" w:line="240" w:lineRule="auto"/>
@@ -9955,9 +9979,9 @@
       </w:tcPr>
     </w:tblStylePr>
   </w:style>
-  <w:style w:type="table" w:styleId="766">
+  <w:style w:type="table" w:styleId="796">
     <w:name w:val="List Table 6 Colorful - Accent 3"/>
-    <w:basedOn w:val="817"/>
+    <w:basedOn w:val="847"/>
     <w:uiPriority w:val="99"/>
     <w:pPr>
       <w:spacing w:after="0" w:line="240" w:lineRule="auto"/>
@@ -10028,9 +10052,9 @@
       </w:tcPr>
     </w:tblStylePr>
   </w:style>
-  <w:style w:type="table" w:styleId="767">
+  <w:style w:type="table" w:styleId="797">
     <w:name w:val="List Table 6 Colorful - Accent 4"/>
-    <w:basedOn w:val="817"/>
+    <w:basedOn w:val="847"/>
     <w:uiPriority w:val="99"/>
     <w:pPr>
       <w:spacing w:after="0" w:line="240" w:lineRule="auto"/>
@@ -10101,9 +10125,9 @@
       </w:tcPr>
     </w:tblStylePr>
   </w:style>
-  <w:style w:type="table" w:styleId="768">
+  <w:style w:type="table" w:styleId="798">
     <w:name w:val="List Table 6 Colorful - Accent 5"/>
-    <w:basedOn w:val="817"/>
+    <w:basedOn w:val="847"/>
     <w:uiPriority w:val="99"/>
     <w:pPr>
       <w:spacing w:after="0" w:line="240" w:lineRule="auto"/>
@@ -10174,9 +10198,9 @@
       </w:tcPr>
     </w:tblStylePr>
   </w:style>
-  <w:style w:type="table" w:styleId="769">
+  <w:style w:type="table" w:styleId="799">
     <w:name w:val="List Table 6 Colorful - Accent 6"/>
-    <w:basedOn w:val="817"/>
+    <w:basedOn w:val="847"/>
     <w:uiPriority w:val="99"/>
     <w:pPr>
       <w:spacing w:after="0" w:line="240" w:lineRule="auto"/>
@@ -10247,9 +10271,9 @@
       </w:tcPr>
     </w:tblStylePr>
   </w:style>
-  <w:style w:type="table" w:styleId="770">
+  <w:style w:type="table" w:styleId="800">
     <w:name w:val="List Table 7 Colorful"/>
-    <w:basedOn w:val="817"/>
+    <w:basedOn w:val="847"/>
     <w:uiPriority w:val="99"/>
     <w:pPr>
       <w:spacing w:after="0" w:line="240" w:lineRule="auto"/>
@@ -10363,9 +10387,9 @@
       </w:rPr>
     </w:tblStylePr>
   </w:style>
-  <w:style w:type="table" w:styleId="771">
+  <w:style w:type="table" w:styleId="801">
     <w:name w:val="List Table 7 Colorful - Accent 1"/>
-    <w:basedOn w:val="817"/>
+    <w:basedOn w:val="847"/>
     <w:uiPriority w:val="99"/>
     <w:pPr>
       <w:spacing w:after="0" w:line="240" w:lineRule="auto"/>
@@ -10479,9 +10503,9 @@
       </w:rPr>
     </w:tblStylePr>
   </w:style>
-  <w:style w:type="table" w:styleId="772">
+  <w:style w:type="table" w:styleId="802">
     <w:name w:val="List Table 7 Colorful - Accent 2"/>
-    <w:basedOn w:val="817"/>
+    <w:basedOn w:val="847"/>
     <w:uiPriority w:val="99"/>
     <w:pPr>
       <w:spacing w:after="0" w:line="240" w:lineRule="auto"/>
@@ -10595,9 +10619,9 @@
       </w:rPr>
     </w:tblStylePr>
   </w:style>
-  <w:style w:type="table" w:styleId="773">
+  <w:style w:type="table" w:styleId="803">
     <w:name w:val="List Table 7 Colorful - Accent 3"/>
-    <w:basedOn w:val="817"/>
+    <w:basedOn w:val="847"/>
     <w:uiPriority w:val="99"/>
     <w:pPr>
       <w:spacing w:after="0" w:line="240" w:lineRule="auto"/>
@@ -10711,9 +10735,9 @@
       </w:rPr>
     </w:tblStylePr>
   </w:style>
-  <w:style w:type="table" w:styleId="774">
+  <w:style w:type="table" w:styleId="804">
     <w:name w:val="List Table 7 Colorful - Accent 4"/>
-    <w:basedOn w:val="817"/>
+    <w:basedOn w:val="847"/>
     <w:uiPriority w:val="99"/>
     <w:pPr>
       <w:spacing w:after="0" w:line="240" w:lineRule="auto"/>
@@ -10827,9 +10851,9 @@
       </w:rPr>
     </w:tblStylePr>
   </w:style>
-  <w:style w:type="table" w:styleId="775">
+  <w:style w:type="table" w:styleId="805">
     <w:name w:val="List Table 7 Colorful - Accent 5"/>
-    <w:basedOn w:val="817"/>
+    <w:basedOn w:val="847"/>
     <w:uiPriority w:val="99"/>
     <w:pPr>
       <w:spacing w:after="0" w:line="240" w:lineRule="auto"/>
@@ -10943,9 +10967,9 @@
       </w:rPr>
     </w:tblStylePr>
   </w:style>
-  <w:style w:type="table" w:styleId="776">
+  <w:style w:type="table" w:styleId="806">
     <w:name w:val="List Table 7 Colorful - Accent 6"/>
-    <w:basedOn w:val="817"/>
+    <w:basedOn w:val="847"/>
     <w:uiPriority w:val="99"/>
     <w:pPr>
       <w:spacing w:after="0" w:line="240" w:lineRule="auto"/>
@@ -11059,9 +11083,9 @@
       </w:rPr>
     </w:tblStylePr>
   </w:style>
-  <w:style w:type="table" w:styleId="777">
+  <w:style w:type="table" w:styleId="807">
     <w:name w:val="Lined - Accent"/>
-    <w:basedOn w:val="817"/>
+    <w:basedOn w:val="847"/>
     <w:uiPriority w:val="99"/>
     <w:pPr>
       <w:spacing w:after="0" w:line="240" w:lineRule="auto"/>
@@ -11149,9 +11173,9 @@
       </w:tcPr>
     </w:tblStylePr>
   </w:style>
-  <w:style w:type="table" w:styleId="778">
+  <w:style w:type="table" w:styleId="808">
     <w:name w:val="Lined - Accent 1"/>
-    <w:basedOn w:val="817"/>
+    <w:basedOn w:val="847"/>
     <w:uiPriority w:val="99"/>
     <w:pPr>
       <w:spacing w:after="0" w:line="240" w:lineRule="auto"/>
@@ -11239,9 +11263,9 @@
       </w:tcPr>
     </w:tblStylePr>
   </w:style>
-  <w:style w:type="table" w:styleId="779">
+  <w:style w:type="table" w:styleId="809">
     <w:name w:val="Lined - Accent 2"/>
-    <w:basedOn w:val="817"/>
+    <w:basedOn w:val="847"/>
     <w:uiPriority w:val="99"/>
     <w:pPr>
       <w:spacing w:after="0" w:line="240" w:lineRule="auto"/>
@@ -11329,9 +11353,9 @@
       </w:tcPr>
     </w:tblStylePr>
   </w:style>
-  <w:style w:type="table" w:styleId="780">
+  <w:style w:type="table" w:styleId="810">
     <w:name w:val="Lined - Accent 3"/>
-    <w:basedOn w:val="817"/>
+    <w:basedOn w:val="847"/>
     <w:uiPriority w:val="99"/>
     <w:pPr>
       <w:spacing w:after="0" w:line="240" w:lineRule="auto"/>
@@ -11419,9 +11443,9 @@
       </w:tcPr>
     </w:tblStylePr>
   </w:style>
-  <w:style w:type="table" w:styleId="781">
+  <w:style w:type="table" w:styleId="811">
     <w:name w:val="Lined - Accent 4"/>
-    <w:basedOn w:val="817"/>
+    <w:basedOn w:val="847"/>
     <w:uiPriority w:val="99"/>
     <w:pPr>
       <w:spacing w:after="0" w:line="240" w:lineRule="auto"/>
@@ -11509,9 +11533,9 @@
       </w:tcPr>
     </w:tblStylePr>
   </w:style>
-  <w:style w:type="table" w:styleId="782">
+  <w:style w:type="table" w:styleId="812">
     <w:name w:val="Lined - Accent 5"/>
-    <w:basedOn w:val="817"/>
+    <w:basedOn w:val="847"/>
     <w:uiPriority w:val="99"/>
     <w:pPr>
       <w:spacing w:after="0" w:line="240" w:lineRule="auto"/>
@@ -11599,9 +11623,9 @@
       </w:tcPr>
     </w:tblStylePr>
   </w:style>
-  <w:style w:type="table" w:styleId="783">
+  <w:style w:type="table" w:styleId="813">
     <w:name w:val="Lined - Accent 6"/>
-    <w:basedOn w:val="817"/>
+    <w:basedOn w:val="847"/>
     <w:uiPriority w:val="99"/>
     <w:pPr>
       <w:spacing w:after="0" w:line="240" w:lineRule="auto"/>
@@ -11689,9 +11713,9 @@
       </w:tcPr>
     </w:tblStylePr>
   </w:style>
-  <w:style w:type="table" w:styleId="784">
+  <w:style w:type="table" w:styleId="814">
     <w:name w:val="Bordered &amp; Lined - Accent"/>
-    <w:basedOn w:val="817"/>
+    <w:basedOn w:val="847"/>
     <w:uiPriority w:val="99"/>
     <w:pPr>
       <w:spacing w:after="0" w:line="240" w:lineRule="auto"/>
@@ -11787,9 +11811,9 @@
       </w:tcPr>
     </w:tblStylePr>
   </w:style>
-  <w:style w:type="table" w:styleId="785">
+  <w:style w:type="table" w:styleId="815">
     <w:name w:val="Bordered &amp; Lined - Accent 1"/>
-    <w:basedOn w:val="817"/>
+    <w:basedOn w:val="847"/>
     <w:uiPriority w:val="99"/>
     <w:pPr>
       <w:spacing w:after="0" w:line="240" w:lineRule="auto"/>
@@ -11885,9 +11909,9 @@
       </w:tcPr>
     </w:tblStylePr>
   </w:style>
-  <w:style w:type="table" w:styleId="786">
+  <w:style w:type="table" w:styleId="816">
     <w:name w:val="Bordered &amp; Lined - Accent 2"/>
-    <w:basedOn w:val="817"/>
+    <w:basedOn w:val="847"/>
     <w:uiPriority w:val="99"/>
     <w:pPr>
       <w:spacing w:after="0" w:line="240" w:lineRule="auto"/>
@@ -11983,9 +12007,9 @@
       </w:tcPr>
     </w:tblStylePr>
   </w:style>
-  <w:style w:type="table" w:styleId="787">
+  <w:style w:type="table" w:styleId="817">
     <w:name w:val="Bordered &amp; Lined - Accent 3"/>
-    <w:basedOn w:val="817"/>
+    <w:basedOn w:val="847"/>
     <w:uiPriority w:val="99"/>
     <w:pPr>
       <w:spacing w:after="0" w:line="240" w:lineRule="auto"/>
@@ -12081,9 +12105,9 @@
       </w:tcPr>
     </w:tblStylePr>
   </w:style>
-  <w:style w:type="table" w:styleId="788">
+  <w:style w:type="table" w:styleId="818">
     <w:name w:val="Bordered &amp; Lined - Accent 4"/>
-    <w:basedOn w:val="817"/>
+    <w:basedOn w:val="847"/>
     <w:uiPriority w:val="99"/>
     <w:pPr>
       <w:spacing w:after="0" w:line="240" w:lineRule="auto"/>
@@ -12179,9 +12203,9 @@
       </w:tcPr>
     </w:tblStylePr>
   </w:style>
-  <w:style w:type="table" w:styleId="789">
+  <w:style w:type="table" w:styleId="819">
     <w:name w:val="Bordered &amp; Lined - Accent 5"/>
-    <w:basedOn w:val="817"/>
+    <w:basedOn w:val="847"/>
     <w:uiPriority w:val="99"/>
     <w:pPr>
       <w:spacing w:after="0" w:line="240" w:lineRule="auto"/>
@@ -12277,9 +12301,9 @@
       </w:tcPr>
     </w:tblStylePr>
   </w:style>
-  <w:style w:type="table" w:styleId="790">
+  <w:style w:type="table" w:styleId="820">
     <w:name w:val="Bordered &amp; Lined - Accent 6"/>
-    <w:basedOn w:val="817"/>
+    <w:basedOn w:val="847"/>
     <w:uiPriority w:val="99"/>
     <w:pPr>
       <w:spacing w:after="0" w:line="240" w:lineRule="auto"/>
@@ -12375,9 +12399,9 @@
       </w:tcPr>
     </w:tblStylePr>
   </w:style>
-  <w:style w:type="table" w:styleId="791">
+  <w:style w:type="table" w:styleId="821">
     <w:name w:val="Bordered"/>
-    <w:basedOn w:val="817"/>
+    <w:basedOn w:val="847"/>
     <w:uiPriority w:val="99"/>
     <w:pPr>
       <w:spacing w:after="0" w:line="240" w:lineRule="auto"/>
@@ -12454,9 +12478,9 @@
       </w:tcPr>
     </w:tblStylePr>
   </w:style>
-  <w:style w:type="table" w:styleId="792">
+  <w:style w:type="table" w:styleId="822">
     <w:name w:val="Bordered - Accent 1"/>
-    <w:basedOn w:val="817"/>
+    <w:basedOn w:val="847"/>
     <w:uiPriority w:val="99"/>
     <w:pPr>
       <w:spacing w:after="0" w:line="240" w:lineRule="auto"/>
@@ -12533,9 +12557,9 @@
       </w:tcPr>
     </w:tblStylePr>
   </w:style>
-  <w:style w:type="table" w:styleId="793">
+  <w:style w:type="table" w:styleId="823">
     <w:name w:val="Bordered - Accent 2"/>
-    <w:basedOn w:val="817"/>
+    <w:basedOn w:val="847"/>
     <w:uiPriority w:val="99"/>
     <w:pPr>
       <w:spacing w:after="0" w:line="240" w:lineRule="auto"/>
@@ -12612,9 +12636,9 @@
       </w:tcPr>
     </w:tblStylePr>
   </w:style>
-  <w:style w:type="table" w:styleId="794">
+  <w:style w:type="table" w:styleId="824">
     <w:name w:val="Bordered - Accent 3"/>
-    <w:basedOn w:val="817"/>
+    <w:basedOn w:val="847"/>
     <w:uiPriority w:val="99"/>
     <w:pPr>
       <w:spacing w:after="0" w:line="240" w:lineRule="auto"/>
@@ -12691,9 +12715,9 @@
       </w:tcPr>
     </w:tblStylePr>
   </w:style>
-  <w:style w:type="table" w:styleId="795">
+  <w:style w:type="table" w:styleId="825">
     <w:name w:val="Bordered - Accent 4"/>
-    <w:basedOn w:val="817"/>
+    <w:basedOn w:val="847"/>
     <w:uiPriority w:val="99"/>
     <w:pPr>
       <w:spacing w:after="0" w:line="240" w:lineRule="auto"/>
@@ -12770,9 +12794,9 @@
       </w:tcPr>
     </w:tblStylePr>
   </w:style>
-  <w:style w:type="table" w:styleId="796">
+  <w:style w:type="table" w:styleId="826">
     <w:name w:val="Bordered - Accent 5"/>
-    <w:basedOn w:val="817"/>
+    <w:basedOn w:val="847"/>
     <w:uiPriority w:val="99"/>
     <w:pPr>
       <w:spacing w:after="0" w:line="240" w:lineRule="auto"/>
@@ -12849,9 +12873,9 @@
       </w:tcPr>
     </w:tblStylePr>
   </w:style>
-  <w:style w:type="table" w:styleId="797">
+  <w:style w:type="table" w:styleId="827">
     <w:name w:val="Bordered - Accent 6"/>
-    <w:basedOn w:val="817"/>
+    <w:basedOn w:val="847"/>
     <w:uiPriority w:val="99"/>
     <w:pPr>
       <w:spacing w:after="0" w:line="240" w:lineRule="auto"/>
@@ -12928,7 +12952,7 @@
       </w:tcPr>
     </w:tblStylePr>
   </w:style>
-  <w:style w:type="character" w:styleId="798">
+  <w:style w:type="character" w:styleId="828">
     <w:name w:val="Hyperlink"/>
     <w:uiPriority w:val="99"/>
     <w:unhideWhenUsed/>
@@ -12937,10 +12961,10 @@
       <w:u w:val="single"/>
     </w:rPr>
   </w:style>
-  <w:style w:type="paragraph" w:styleId="799">
+  <w:style w:type="paragraph" w:styleId="829">
     <w:name w:val="footnote text"/>
-    <w:basedOn w:val="816"/>
-    <w:link w:val="800"/>
+    <w:basedOn w:val="846"/>
+    <w:link w:val="830"/>
     <w:uiPriority w:val="99"/>
     <w:semiHidden/>
     <w:unhideWhenUsed/>
@@ -12951,15 +12975,15 @@
       <w:sz w:val="18"/>
     </w:rPr>
   </w:style>
-  <w:style w:type="character" w:styleId="800">
+  <w:style w:type="character" w:styleId="830">
     <w:name w:val="Footnote Text Char"/>
-    <w:link w:val="799"/>
+    <w:link w:val="829"/>
     <w:uiPriority w:val="99"/>
     <w:rPr>
       <w:sz w:val="18"/>
     </w:rPr>
   </w:style>
-  <w:style w:type="character" w:styleId="801">
+  <w:style w:type="character" w:styleId="831">
     <w:name w:val="footnote reference"/>
     <w:uiPriority w:val="99"/>
     <w:unhideWhenUsed/>
@@ -12967,10 +12991,10 @@
       <w:vertAlign w:val="superscript"/>
     </w:rPr>
   </w:style>
-  <w:style w:type="paragraph" w:styleId="802">
+  <w:style w:type="paragraph" w:styleId="832">
     <w:name w:val="endnote text"/>
-    <w:basedOn w:val="816"/>
-    <w:link w:val="803"/>
+    <w:basedOn w:val="846"/>
+    <w:link w:val="833"/>
     <w:uiPriority w:val="99"/>
     <w:semiHidden/>
     <w:unhideWhenUsed/>
@@ -12981,15 +13005,15 @@
       <w:sz w:val="20"/>
     </w:rPr>
   </w:style>
-  <w:style w:type="character" w:styleId="803">
+  <w:style w:type="character" w:styleId="833">
     <w:name w:val="Endnote Text Char"/>
-    <w:link w:val="802"/>
+    <w:link w:val="832"/>
     <w:uiPriority w:val="99"/>
     <w:rPr>
       <w:sz w:val="20"/>
     </w:rPr>
   </w:style>
-  <w:style w:type="character" w:styleId="804">
+  <w:style w:type="character" w:styleId="834">
     <w:name w:val="endnote reference"/>
     <w:uiPriority w:val="99"/>
     <w:semiHidden/>
@@ -12998,10 +13022,10 @@
       <w:vertAlign w:val="superscript"/>
     </w:rPr>
   </w:style>
-  <w:style w:type="paragraph" w:styleId="805">
+  <w:style w:type="paragraph" w:styleId="835">
     <w:name w:val="toc 1"/>
-    <w:basedOn w:val="816"/>
-    <w:next w:val="816"/>
+    <w:basedOn w:val="846"/>
+    <w:next w:val="846"/>
     <w:uiPriority w:val="39"/>
     <w:unhideWhenUsed/>
     <w:pPr>
@@ -13009,10 +13033,10 @@
       <w:spacing w:after="57"/>
     </w:pPr>
   </w:style>
-  <w:style w:type="paragraph" w:styleId="806">
+  <w:style w:type="paragraph" w:styleId="836">
     <w:name w:val="toc 2"/>
-    <w:basedOn w:val="816"/>
-    <w:next w:val="816"/>
+    <w:basedOn w:val="846"/>
+    <w:next w:val="846"/>
     <w:uiPriority w:val="39"/>
     <w:unhideWhenUsed/>
     <w:pPr>
@@ -13020,10 +13044,10 @@
       <w:spacing w:after="57"/>
     </w:pPr>
   </w:style>
-  <w:style w:type="paragraph" w:styleId="807">
+  <w:style w:type="paragraph" w:styleId="837">
     <w:name w:val="toc 3"/>
-    <w:basedOn w:val="816"/>
-    <w:next w:val="816"/>
+    <w:basedOn w:val="846"/>
+    <w:next w:val="846"/>
     <w:uiPriority w:val="39"/>
     <w:unhideWhenUsed/>
     <w:pPr>
@@ -13031,10 +13055,10 @@
       <w:spacing w:after="57"/>
     </w:pPr>
   </w:style>
-  <w:style w:type="paragraph" w:styleId="808">
+  <w:style w:type="paragraph" w:styleId="838">
     <w:name w:val="toc 4"/>
-    <w:basedOn w:val="816"/>
-    <w:next w:val="816"/>
+    <w:basedOn w:val="846"/>
+    <w:next w:val="846"/>
     <w:uiPriority w:val="39"/>
     <w:unhideWhenUsed/>
     <w:pPr>
@@ -13042,10 +13066,10 @@
       <w:spacing w:after="57"/>
     </w:pPr>
   </w:style>
-  <w:style w:type="paragraph" w:styleId="809">
+  <w:style w:type="paragraph" w:styleId="839">
     <w:name w:val="toc 5"/>
-    <w:basedOn w:val="816"/>
-    <w:next w:val="816"/>
+    <w:basedOn w:val="846"/>
+    <w:next w:val="846"/>
     <w:uiPriority w:val="39"/>
     <w:unhideWhenUsed/>
     <w:pPr>
@@ -13053,10 +13077,10 @@
       <w:spacing w:after="57"/>
     </w:pPr>
   </w:style>
-  <w:style w:type="paragraph" w:styleId="810">
+  <w:style w:type="paragraph" w:styleId="840">
     <w:name w:val="toc 6"/>
-    <w:basedOn w:val="816"/>
-    <w:next w:val="816"/>
+    <w:basedOn w:val="846"/>
+    <w:next w:val="846"/>
     <w:uiPriority w:val="39"/>
     <w:unhideWhenUsed/>
     <w:pPr>
@@ -13064,10 +13088,10 @@
       <w:spacing w:after="57"/>
     </w:pPr>
   </w:style>
-  <w:style w:type="paragraph" w:styleId="811">
+  <w:style w:type="paragraph" w:styleId="841">
     <w:name w:val="toc 7"/>
-    <w:basedOn w:val="816"/>
-    <w:next w:val="816"/>
+    <w:basedOn w:val="846"/>
+    <w:next w:val="846"/>
     <w:uiPriority w:val="39"/>
     <w:unhideWhenUsed/>
     <w:pPr>
@@ -13075,10 +13099,10 @@
       <w:spacing w:after="57"/>
     </w:pPr>
   </w:style>
-  <w:style w:type="paragraph" w:styleId="812">
+  <w:style w:type="paragraph" w:styleId="842">
     <w:name w:val="toc 8"/>
-    <w:basedOn w:val="816"/>
-    <w:next w:val="816"/>
+    <w:basedOn w:val="846"/>
+    <w:next w:val="846"/>
     <w:uiPriority w:val="39"/>
     <w:unhideWhenUsed/>
     <w:pPr>
@@ -13086,10 +13110,10 @@
       <w:spacing w:after="57"/>
     </w:pPr>
   </w:style>
-  <w:style w:type="paragraph" w:styleId="813">
+  <w:style w:type="paragraph" w:styleId="843">
     <w:name w:val="toc 9"/>
-    <w:basedOn w:val="816"/>
-    <w:next w:val="816"/>
+    <w:basedOn w:val="846"/>
+    <w:next w:val="846"/>
     <w:uiPriority w:val="39"/>
     <w:unhideWhenUsed/>
     <w:pPr>
@@ -13097,26 +13121,26 @@
       <w:spacing w:after="57"/>
     </w:pPr>
   </w:style>
-  <w:style w:type="paragraph" w:styleId="814">
+  <w:style w:type="paragraph" w:styleId="844">
     <w:name w:val="TOC Heading"/>
     <w:uiPriority w:val="39"/>
     <w:unhideWhenUsed/>
   </w:style>
-  <w:style w:type="paragraph" w:styleId="815">
+  <w:style w:type="paragraph" w:styleId="845">
     <w:name w:val="table of figures"/>
-    <w:basedOn w:val="816"/>
-    <w:next w:val="816"/>
+    <w:basedOn w:val="846"/>
+    <w:next w:val="846"/>
     <w:uiPriority w:val="99"/>
     <w:unhideWhenUsed/>
     <w:pPr>
       <w:spacing w:after="0" w:afterAutospacing="0"/>
     </w:pPr>
   </w:style>
-  <w:style w:type="paragraph" w:styleId="816" w:default="1">
+  <w:style w:type="paragraph" w:styleId="846" w:default="1">
     <w:name w:val="Normal"/>
     <w:qFormat/>
   </w:style>
-  <w:style w:type="table" w:styleId="817" w:default="1">
+  <w:style w:type="table" w:styleId="847" w:default="1">
     <w:name w:val="Normal Table"/>
     <w:uiPriority w:val="99"/>
     <w:semiHidden/>
@@ -13131,24 +13155,24 @@
       </w:tblCellMar>
     </w:tblPr>
   </w:style>
-  <w:style w:type="numbering" w:styleId="818" w:default="1">
+  <w:style w:type="numbering" w:styleId="848" w:default="1">
     <w:name w:val="No List"/>
     <w:uiPriority w:val="99"/>
     <w:semiHidden/>
     <w:unhideWhenUsed/>
   </w:style>
-  <w:style w:type="paragraph" w:styleId="819">
+  <w:style w:type="paragraph" w:styleId="849">
     <w:name w:val="No Spacing"/>
-    <w:basedOn w:val="816"/>
+    <w:basedOn w:val="846"/>
     <w:uiPriority w:val="1"/>
     <w:qFormat/>
     <w:pPr>
       <w:spacing w:after="0" w:line="240" w:lineRule="auto"/>
     </w:pPr>
   </w:style>
-  <w:style w:type="paragraph" w:styleId="820">
+  <w:style w:type="paragraph" w:styleId="850">
     <w:name w:val="List Paragraph"/>
-    <w:basedOn w:val="816"/>
+    <w:basedOn w:val="846"/>
     <w:uiPriority w:val="34"/>
     <w:qFormat/>
     <w:pPr>
@@ -13156,7 +13180,7 @@
       <w:ind w:left="720"/>
     </w:pPr>
   </w:style>
-  <w:style w:type="character" w:styleId="821" w:default="1">
+  <w:style w:type="character" w:styleId="851" w:default="1">
     <w:name w:val="Default Paragraph Font"/>
     <w:uiPriority w:val="1"/>
     <w:semiHidden/>

</xml_diff>